<commit_message>
Document of requirements updated
</commit_message>
<xml_diff>
--- a/Requisitos.docx
+++ b/Requisitos.docx
@@ -68,6 +68,25 @@
         </w:rPr>
         <w:t xml:space="preserve"> 6.X o superior</w:t>
       </w:r>
+      <w:r>
+        <w:rPr>
+          <w:lang w:val="es-ES"/>
+        </w:rPr>
+        <w:t xml:space="preserve"> (</w:t>
+      </w:r>
+      <w:r>
+        <w:rPr>
+          <w:color w:val="FF0000"/>
+          <w:lang w:val="es-ES"/>
+        </w:rPr>
+        <w:t>DONE</w:t>
+      </w:r>
+      <w:r>
+        <w:rPr>
+          <w:lang w:val="es-ES"/>
+        </w:rPr>
+        <w:t>)</w:t>
+      </w:r>
     </w:p>
     <w:p>
       <w:pPr>
@@ -77,28 +96,33 @@
           <w:numId w:val="7"/>
         </w:numPr>
         <w:rPr>
-          <w:lang w:val="es-ES"/>
-        </w:rPr>
-      </w:pPr>
-      <w:r>
-        <w:rPr>
-          <w:lang w:val="es-ES"/>
-        </w:rPr>
-        <w:t xml:space="preserve">EF </w:t>
-      </w:r>
-      <w:proofErr w:type="spellStart"/>
-      <w:r>
-        <w:rPr>
-          <w:lang w:val="es-ES"/>
-        </w:rPr>
-        <w:t>core</w:t>
-      </w:r>
-      <w:proofErr w:type="spellEnd"/>
-      <w:r>
-        <w:rPr>
-          <w:lang w:val="es-ES"/>
-        </w:rPr>
-        <w:t xml:space="preserve"> 6.X o superior</w:t>
+          <w:lang w:val="it-IT"/>
+        </w:rPr>
+      </w:pPr>
+      <w:r>
+        <w:rPr>
+          <w:lang w:val="it-IT"/>
+        </w:rPr>
+        <w:t>EF core 6.X o superior</w:t>
+      </w:r>
+      <w:r>
+        <w:rPr>
+          <w:lang w:val="it-IT"/>
+        </w:rPr>
+        <w:t xml:space="preserve"> (</w:t>
+      </w:r>
+      <w:r>
+        <w:rPr>
+          <w:color w:val="FF0000"/>
+          <w:lang w:val="it-IT"/>
+        </w:rPr>
+        <w:t>DONE</w:t>
+      </w:r>
+      <w:r>
+        <w:rPr>
+          <w:lang w:val="it-IT"/>
+        </w:rPr>
+        <w:t>)</w:t>
       </w:r>
     </w:p>
     <w:p>
@@ -108,56 +132,31 @@
           <w:ilvl w:val="0"/>
           <w:numId w:val="7"/>
         </w:numPr>
-        <w:rPr>
-          <w:lang w:val="es-ES"/>
-        </w:rPr>
-      </w:pPr>
-      <w:r>
-        <w:rPr>
-          <w:lang w:val="es-ES"/>
-        </w:rPr>
+      </w:pPr>
+      <w:r>
         <w:t xml:space="preserve">JWT </w:t>
       </w:r>
       <w:proofErr w:type="spellStart"/>
       <w:r>
-        <w:rPr>
-          <w:lang w:val="es-ES"/>
-        </w:rPr>
         <w:t>autentication</w:t>
       </w:r>
       <w:proofErr w:type="spellEnd"/>
       <w:r>
-        <w:rPr>
-          <w:lang w:val="es-ES"/>
-        </w:rPr>
-        <w:t xml:space="preserve"> (</w:t>
-      </w:r>
-      <w:proofErr w:type="spellStart"/>
-      <w:r>
-        <w:rPr>
-          <w:lang w:val="es-ES"/>
-        </w:rPr>
-        <w:t>Bearer</w:t>
-      </w:r>
-      <w:proofErr w:type="spellEnd"/>
-      <w:r>
-        <w:rPr>
-          <w:lang w:val="es-ES"/>
-        </w:rPr>
+        <w:t xml:space="preserve"> (Bearer Authentication)</w:t>
+      </w:r>
+      <w:r>
         <w:t xml:space="preserve"> </w:t>
       </w:r>
-      <w:proofErr w:type="spellStart"/>
-      <w:r>
-        <w:rPr>
-          <w:lang w:val="es-ES"/>
-        </w:rPr>
-        <w:t>Authentication</w:t>
-      </w:r>
-      <w:proofErr w:type="spellEnd"/>
-      <w:r>
-        <w:rPr>
-          <w:lang w:val="es-ES"/>
-        </w:rPr>
+      <w:r>
+        <w:t>(</w:t>
+      </w:r>
+      <w:r>
+        <w:rPr>
+          <w:color w:val="FF0000"/>
+        </w:rPr>
+        <w:t>DONE</w:t>
+      </w:r>
+      <w:r>
         <w:t>)</w:t>
       </w:r>
     </w:p>
@@ -172,38 +171,20 @@
         <w:rPr>
           <w:lang w:val="es-ES"/>
         </w:rPr>
-        <w:t>Descripción</w:t>
-      </w:r>
-      <w:r>
-        <w:rPr>
-          <w:lang w:val="es-ES"/>
-        </w:rPr>
-        <w:t xml:space="preserve"> del problema</w:t>
-      </w:r>
-    </w:p>
-    <w:p>
-      <w:pPr>
-        <w:rPr>
-          <w:lang w:val="es-ES"/>
-        </w:rPr>
-      </w:pPr>
-      <w:r>
-        <w:rPr>
-          <w:lang w:val="es-ES"/>
-        </w:rPr>
-        <w:t xml:space="preserve">Se quiere disponer de </w:t>
-      </w:r>
-      <w:r>
-        <w:rPr>
-          <w:lang w:val="es-ES"/>
-        </w:rPr>
-        <w:t>un api</w:t>
-      </w:r>
-      <w:r>
-        <w:rPr>
-          <w:lang w:val="es-ES"/>
-        </w:rPr>
-        <w:t xml:space="preserve"> que nos permita:</w:t>
+        <w:t>Descripción del problema</w:t>
+      </w:r>
+    </w:p>
+    <w:p>
+      <w:pPr>
+        <w:rPr>
+          <w:lang w:val="es-ES"/>
+        </w:rPr>
+      </w:pPr>
+      <w:r>
+        <w:rPr>
+          <w:lang w:val="es-ES"/>
+        </w:rPr>
+        <w:t>Se quiere disponer de un api que nos permita:</w:t>
       </w:r>
     </w:p>
     <w:p>
@@ -227,19 +208,7 @@
         <w:rPr>
           <w:lang w:val="es-ES"/>
         </w:rPr>
-        <w:t xml:space="preserve">ogarse en la </w:t>
-      </w:r>
-      <w:r>
-        <w:rPr>
-          <w:lang w:val="es-ES"/>
-        </w:rPr>
-        <w:t>aplicación</w:t>
-      </w:r>
-      <w:r>
-        <w:rPr>
-          <w:lang w:val="es-ES"/>
-        </w:rPr>
-        <w:t xml:space="preserve"> (obtención del JWT para </w:t>
+        <w:t xml:space="preserve">ogarse en la aplicación (obtención del JWT para </w:t>
       </w:r>
       <w:proofErr w:type="spellStart"/>
       <w:r>
@@ -263,6 +232,31 @@
         <w:t>Authentication</w:t>
       </w:r>
       <w:proofErr w:type="spellEnd"/>
+      <w:r>
+        <w:rPr>
+          <w:lang w:val="es-ES"/>
+        </w:rPr>
+        <w:t>)</w:t>
+      </w:r>
+      <w:r>
+        <w:rPr>
+          <w:lang w:val="es-ES"/>
+        </w:rPr>
+        <w:t xml:space="preserve"> </w:t>
+      </w:r>
+      <w:r>
+        <w:rPr>
+          <w:lang w:val="es-ES"/>
+        </w:rPr>
+        <w:t>(</w:t>
+      </w:r>
+      <w:r>
+        <w:rPr>
+          <w:color w:val="FF0000"/>
+          <w:lang w:val="es-ES"/>
+        </w:rPr>
+        <w:t>DONE</w:t>
+      </w:r>
       <w:r>
         <w:rPr>
           <w:lang w:val="es-ES"/>
@@ -281,6 +275,7 @@
           <w:lang w:val="es-ES"/>
         </w:rPr>
       </w:pPr>
+      <w:commentRangeStart w:id="0"/>
       <w:r>
         <w:rPr>
           <w:lang w:val="es-ES"/>
@@ -292,6 +287,32 @@
           <w:lang w:val="es-ES"/>
         </w:rPr>
         <w:t>onsultar los dispositivos (con las conexiones que tengan)</w:t>
+      </w:r>
+      <w:commentRangeEnd w:id="0"/>
+      <w:r>
+        <w:rPr>
+          <w:rStyle w:val="Refdecomentario"/>
+        </w:rPr>
+        <w:commentReference w:id="0"/>
+      </w:r>
+      <w:r>
+        <w:rPr>
+          <w:lang w:val="es-ES"/>
+        </w:rPr>
+        <w:t xml:space="preserve"> (</w:t>
+      </w:r>
+      <w:r>
+        <w:rPr>
+          <w:color w:val="FF0000"/>
+          <w:lang w:val="es-ES"/>
+        </w:rPr>
+        <w:t>DONE</w:t>
+      </w:r>
+      <w:r>
+        <w:rPr>
+          <w:lang w:val="es-ES"/>
+        </w:rPr>
+        <w:t>)</w:t>
       </w:r>
     </w:p>
     <w:p>
@@ -305,6 +326,7 @@
           <w:lang w:val="es-ES"/>
         </w:rPr>
       </w:pPr>
+      <w:commentRangeStart w:id="1"/>
       <w:r>
         <w:rPr>
           <w:lang w:val="es-ES"/>
@@ -330,6 +352,32 @@
           <w:lang w:val="es-ES"/>
         </w:rPr>
         <w:t xml:space="preserve"> conectados que tengan)</w:t>
+      </w:r>
+      <w:commentRangeEnd w:id="1"/>
+      <w:r>
+        <w:rPr>
+          <w:rStyle w:val="Refdecomentario"/>
+        </w:rPr>
+        <w:commentReference w:id="1"/>
+      </w:r>
+      <w:r>
+        <w:rPr>
+          <w:lang w:val="es-ES"/>
+        </w:rPr>
+        <w:t xml:space="preserve"> (</w:t>
+      </w:r>
+      <w:r>
+        <w:rPr>
+          <w:color w:val="FF0000"/>
+          <w:lang w:val="es-ES"/>
+        </w:rPr>
+        <w:t>DONE</w:t>
+      </w:r>
+      <w:r>
+        <w:rPr>
+          <w:lang w:val="es-ES"/>
+        </w:rPr>
+        <w:t>)</w:t>
       </w:r>
     </w:p>
     <w:p>
@@ -353,13 +401,26 @@
         <w:rPr>
           <w:lang w:val="es-ES"/>
         </w:rPr>
-        <w:t>onectar</w:t>
-      </w:r>
-      <w:r>
-        <w:rPr>
-          <w:lang w:val="es-ES"/>
-        </w:rPr>
-        <w:t xml:space="preserve"> dispositivo a un switch (solo usuarios autenticados)</w:t>
+        <w:t>onectar dispositivo a un switch (solo usuarios autenticados)</w:t>
+      </w:r>
+      <w:r>
+        <w:rPr>
+          <w:lang w:val="es-ES"/>
+        </w:rPr>
+        <w:t xml:space="preserve"> (</w:t>
+      </w:r>
+      <w:r>
+        <w:rPr>
+          <w:color w:val="FF0000"/>
+          <w:lang w:val="es-ES"/>
+        </w:rPr>
+        <w:t>DONE</w:t>
+      </w:r>
+      <w:r>
+        <w:rPr>
+          <w:lang w:val="es-ES"/>
+        </w:rPr>
+        <w:t>)</w:t>
       </w:r>
     </w:p>
     <w:p>
@@ -373,6 +434,7 @@
           <w:lang w:val="es-ES"/>
         </w:rPr>
       </w:pPr>
+      <w:commentRangeStart w:id="2"/>
       <w:r>
         <w:rPr>
           <w:lang w:val="es-ES"/>
@@ -385,6 +447,32 @@
         </w:rPr>
         <w:t>esconectar dispositivo de un switch (sólo usuarios autenticados)</w:t>
       </w:r>
+      <w:commentRangeEnd w:id="2"/>
+      <w:r>
+        <w:rPr>
+          <w:rStyle w:val="Refdecomentario"/>
+        </w:rPr>
+        <w:commentReference w:id="2"/>
+      </w:r>
+      <w:r>
+        <w:rPr>
+          <w:lang w:val="es-ES"/>
+        </w:rPr>
+        <w:t xml:space="preserve"> (</w:t>
+      </w:r>
+      <w:r>
+        <w:rPr>
+          <w:color w:val="FF0000"/>
+          <w:lang w:val="es-ES"/>
+        </w:rPr>
+        <w:t>DONE</w:t>
+      </w:r>
+      <w:r>
+        <w:rPr>
+          <w:lang w:val="es-ES"/>
+        </w:rPr>
+        <w:t>)</w:t>
+      </w:r>
     </w:p>
     <w:p>
       <w:pPr>
@@ -409,19 +497,7 @@
         <w:rPr>
           <w:lang w:val="es-ES"/>
         </w:rPr>
-        <w:t xml:space="preserve">, a elección del desarrollador, pero </w:t>
-      </w:r>
-      <w:r>
-        <w:rPr>
-          <w:lang w:val="es-ES"/>
-        </w:rPr>
-        <w:t>que,</w:t>
-      </w:r>
-      <w:r>
-        <w:rPr>
-          <w:lang w:val="es-ES"/>
-        </w:rPr>
-        <w:t xml:space="preserve"> al arrancar la aplicación, los datos anteriores se han de mantener. </w:t>
+        <w:t xml:space="preserve">, a elección del desarrollador, pero que, al arrancar la aplicación, los datos anteriores se han de mantener. </w:t>
       </w:r>
       <w:r>
         <w:rPr>
@@ -441,21 +517,7 @@
           <w:highlight w:val="yellow"/>
           <w:lang w:val="es-ES"/>
         </w:rPr>
-        <w:t xml:space="preserve">comunicaciones se </w:t>
-      </w:r>
-      <w:r>
-        <w:rPr>
-          <w:highlight w:val="yellow"/>
-          <w:lang w:val="es-ES"/>
-        </w:rPr>
-        <w:t>enviarán</w:t>
-      </w:r>
-      <w:r>
-        <w:rPr>
-          <w:highlight w:val="yellow"/>
-          <w:lang w:val="es-ES"/>
-        </w:rPr>
-        <w:t xml:space="preserve"> y recibirán usando </w:t>
+        <w:t xml:space="preserve">comunicaciones se enviarán y recibirán usando </w:t>
       </w:r>
       <w:proofErr w:type="spellStart"/>
       <w:r>
@@ -529,7 +591,20 @@
         <w:rPr>
           <w:lang w:val="es-ES"/>
         </w:rPr>
-        <w:t>.</w:t>
+        <w:t xml:space="preserve"> (</w:t>
+      </w:r>
+      <w:r>
+        <w:rPr>
+          <w:color w:val="FF0000"/>
+          <w:lang w:val="es-ES"/>
+        </w:rPr>
+        <w:t>DONE</w:t>
+      </w:r>
+      <w:r>
+        <w:rPr>
+          <w:lang w:val="es-ES"/>
+        </w:rPr>
+        <w:t>)</w:t>
       </w:r>
     </w:p>
     <w:p>
@@ -547,7 +622,7 @@
         <w:rPr>
           <w:lang w:val="es-ES"/>
         </w:rPr>
-        <w:t>Se han de respetar la posibilidad de migraciones de datos.</w:t>
+        <w:t>Se han de respetar la posibilidad de migraciones de datos</w:t>
       </w:r>
     </w:p>
     <w:p>
@@ -585,7 +660,20 @@
         <w:rPr>
           <w:lang w:val="es-ES"/>
         </w:rPr>
-        <w:t>.</w:t>
+        <w:t xml:space="preserve"> (</w:t>
+      </w:r>
+      <w:r>
+        <w:rPr>
+          <w:color w:val="FF0000"/>
+          <w:lang w:val="es-ES"/>
+        </w:rPr>
+        <w:t>DONE</w:t>
+      </w:r>
+      <w:r>
+        <w:rPr>
+          <w:lang w:val="es-ES"/>
+        </w:rPr>
+        <w:t>)</w:t>
       </w:r>
     </w:p>
     <w:p>
@@ -628,6 +716,61 @@
     </w:p>
     <w:p>
       <w:pPr>
+        <w:pStyle w:val="Prrafodelista"/>
+        <w:numPr>
+          <w:ilvl w:val="0"/>
+          <w:numId w:val="7"/>
+        </w:numPr>
+        <w:rPr>
+          <w:lang w:val="es-ES"/>
+        </w:rPr>
+      </w:pPr>
+      <w:r>
+        <w:rPr>
+          <w:lang w:val="es-ES"/>
+        </w:rPr>
+        <w:t>S</w:t>
+      </w:r>
+      <w:r>
+        <w:rPr>
+          <w:lang w:val="es-ES"/>
+        </w:rPr>
+        <w:t>ólo usuarios autenticados</w:t>
+      </w:r>
+      <w:r>
+        <w:rPr>
+          <w:lang w:val="es-ES"/>
+        </w:rPr>
+        <w:t xml:space="preserve"> pueden ejecutar las funcionalidades</w:t>
+      </w:r>
+      <w:r>
+        <w:rPr>
+          <w:lang w:val="es-ES"/>
+        </w:rPr>
+        <w:t xml:space="preserve"> </w:t>
+      </w:r>
+      <w:r>
+        <w:rPr>
+          <w:lang w:val="es-ES"/>
+        </w:rPr>
+        <w:t>(</w:t>
+      </w:r>
+      <w:r>
+        <w:rPr>
+          <w:color w:val="FF0000"/>
+          <w:lang w:val="es-ES"/>
+        </w:rPr>
+        <w:t>DONE</w:t>
+      </w:r>
+      <w:r>
+        <w:rPr>
+          <w:lang w:val="es-ES"/>
+        </w:rPr>
+        <w:t>)</w:t>
+      </w:r>
+    </w:p>
+    <w:p>
+      <w:pPr>
         <w:pStyle w:val="Ttulo1"/>
         <w:rPr>
           <w:lang w:val="es-ES"/>
@@ -690,18 +833,18 @@
           <w:numId w:val="3"/>
         </w:numPr>
       </w:pPr>
-      <w:commentRangeStart w:id="0"/>
+      <w:commentRangeStart w:id="3"/>
       <w:proofErr w:type="spellStart"/>
       <w:r>
         <w:t>PortList</w:t>
       </w:r>
-      <w:commentRangeEnd w:id="0"/>
+      <w:commentRangeEnd w:id="3"/>
       <w:proofErr w:type="spellEnd"/>
       <w:r>
         <w:rPr>
           <w:rStyle w:val="Refdecomentario"/>
         </w:rPr>
-        <w:commentReference w:id="0"/>
+        <w:commentReference w:id="3"/>
       </w:r>
     </w:p>
     <w:p>
@@ -758,7 +901,7 @@
           <w:lang w:val="es-ES"/>
         </w:rPr>
       </w:pPr>
-      <w:commentRangeStart w:id="1"/>
+      <w:commentRangeStart w:id="4"/>
       <w:proofErr w:type="spellStart"/>
       <w:r>
         <w:rPr>
@@ -766,13 +909,13 @@
         </w:rPr>
         <w:t>PortList</w:t>
       </w:r>
-      <w:commentRangeEnd w:id="1"/>
+      <w:commentRangeEnd w:id="4"/>
       <w:proofErr w:type="spellEnd"/>
       <w:r>
         <w:rPr>
           <w:rStyle w:val="Refdecomentario"/>
         </w:rPr>
-        <w:commentReference w:id="1"/>
+        <w:commentReference w:id="4"/>
       </w:r>
     </w:p>
     <w:p>
@@ -854,6 +997,28 @@
       <w:r>
         <w:t>GET devices</w:t>
       </w:r>
+      <w:r>
+        <w:t xml:space="preserve"> </w:t>
+      </w:r>
+      <w:r>
+        <w:rPr>
+          <w:lang w:val="es-ES"/>
+        </w:rPr>
+        <w:t>(</w:t>
+      </w:r>
+      <w:r>
+        <w:rPr>
+          <w:color w:val="FF0000"/>
+          <w:lang w:val="es-ES"/>
+        </w:rPr>
+        <w:t>DONE</w:t>
+      </w:r>
+      <w:r>
+        <w:rPr>
+          <w:lang w:val="es-ES"/>
+        </w:rPr>
+        <w:t>)</w:t>
+      </w:r>
     </w:p>
     <w:p>
       <w:pPr>
@@ -866,6 +1031,18 @@
       <w:r>
         <w:t>GET switches</w:t>
       </w:r>
+      <w:r>
+        <w:t xml:space="preserve"> (</w:t>
+      </w:r>
+      <w:r>
+        <w:rPr>
+          <w:color w:val="FF0000"/>
+        </w:rPr>
+        <w:t>DONE</w:t>
+      </w:r>
+      <w:r>
+        <w:t>)</w:t>
+      </w:r>
     </w:p>
     <w:p>
       <w:pPr>
@@ -878,6 +1055,7 @@
           <w:lang w:val="es-ES"/>
         </w:rPr>
       </w:pPr>
+      <w:commentRangeStart w:id="5"/>
       <w:r>
         <w:rPr>
           <w:lang w:val="es-ES"/>
@@ -954,6 +1132,32 @@
           <w:lang w:val="es-ES"/>
         </w:rPr>
         <w:t>.</w:t>
+      </w:r>
+      <w:commentRangeEnd w:id="5"/>
+      <w:r>
+        <w:rPr>
+          <w:rStyle w:val="Refdecomentario"/>
+        </w:rPr>
+        <w:commentReference w:id="5"/>
+      </w:r>
+      <w:r>
+        <w:rPr>
+          <w:lang w:val="es-ES"/>
+        </w:rPr>
+        <w:t xml:space="preserve"> (</w:t>
+      </w:r>
+      <w:r>
+        <w:rPr>
+          <w:color w:val="FF0000"/>
+          <w:lang w:val="es-ES"/>
+        </w:rPr>
+        <w:t>DONE</w:t>
+      </w:r>
+      <w:r>
+        <w:rPr>
+          <w:lang w:val="es-ES"/>
+        </w:rPr>
+        <w:t>)</w:t>
       </w:r>
     </w:p>
     <w:p>
@@ -1005,22 +1209,86 @@
 
 <file path=word/comments.xml><?xml version="1.0" encoding="utf-8"?>
 <w:comments xmlns:wpc="http://schemas.microsoft.com/office/word/2010/wordprocessingCanvas" xmlns:cx="http://schemas.microsoft.com/office/drawing/2014/chartex" xmlns:cx1="http://schemas.microsoft.com/office/drawing/2015/9/8/chartex" xmlns:cx2="http://schemas.microsoft.com/office/drawing/2015/10/21/chartex" xmlns:cx3="http://schemas.microsoft.com/office/drawing/2016/5/9/chartex" xmlns:cx4="http://schemas.microsoft.com/office/drawing/2016/5/10/chartex" xmlns:cx5="http://schemas.microsoft.com/office/drawing/2016/5/11/chartex" xmlns:cx6="http://schemas.microsoft.com/office/drawing/2016/5/12/chartex" xmlns:cx7="http://schemas.microsoft.com/office/drawing/2016/5/13/chartex" xmlns:cx8="http://schemas.microsoft.com/office/drawing/2016/5/14/chartex" xmlns:mc="http://schemas.openxmlformats.org/markup-compatibility/2006" xmlns:aink="http://schemas.microsoft.com/office/drawing/2016/ink" xmlns:am3d="http://schemas.microsoft.com/office/drawing/2017/model3d" xmlns:o="urn:schemas-microsoft-com:office:office" xmlns:oel="http://schemas.microsoft.com/office/2019/extlst" xmlns:r="http://schemas.openxmlformats.org/officeDocument/2006/relationships" xmlns:m="http://schemas.openxmlformats.org/officeDocument/2006/math" xmlns:v="urn:schemas-microsoft-com:vml" xmlns:wp14="http://schemas.microsoft.com/office/word/2010/wordprocessingDrawing" xmlns:wp="http://schemas.openxmlformats.org/drawingml/2006/wordprocessingDrawing" xmlns:w10="urn:schemas-microsoft-com:office:word" xmlns:w="http://schemas.openxmlformats.org/wordprocessingml/2006/main" xmlns:w14="http://schemas.microsoft.com/office/word/2010/wordml" xmlns:w15="http://schemas.microsoft.com/office/word/2012/wordml" xmlns:w16cex="http://schemas.microsoft.com/office/word/2018/wordml/cex" xmlns:w16cid="http://schemas.microsoft.com/office/word/2016/wordml/cid" xmlns:w16="http://schemas.microsoft.com/office/word/2018/wordml" xmlns:w16sdtdh="http://schemas.microsoft.com/office/word/2020/wordml/sdtdatahash" xmlns:w16se="http://schemas.microsoft.com/office/word/2015/wordml/symex" xmlns:wpg="http://schemas.microsoft.com/office/word/2010/wordprocessingGroup" xmlns:wpi="http://schemas.microsoft.com/office/word/2010/wordprocessingInk" xmlns:wne="http://schemas.microsoft.com/office/word/2006/wordml" xmlns:wps="http://schemas.microsoft.com/office/word/2010/wordprocessingShape" mc:Ignorable="w14 w15 w16se w16cid w16 w16cex w16sdtdh wp14">
-  <w:comment w:id="0" w:author="Jorge Cuellar" w:date="2023-11-30T15:22:00Z" w:initials="JC">
+  <w:comment w:id="0" w:author="Jorge Cuellar" w:date="2023-11-30T18:22:00Z" w:initials="JC">
     <w:p>
       <w:pPr>
         <w:pStyle w:val="Textocomentario"/>
-        <w:rPr>
-          <w:lang w:val="es-ES"/>
-        </w:rPr>
       </w:pPr>
       <w:r>
         <w:rPr>
           <w:rStyle w:val="Refdecomentario"/>
-          <w:lang w:val="es-ES"/>
         </w:rPr>
         <w:annotationRef/>
       </w:r>
       <w:r>
+        <w:t>GET devices</w:t>
+      </w:r>
+    </w:p>
+  </w:comment>
+  <w:comment w:id="1" w:author="Jorge Cuellar" w:date="2023-11-30T19:12:00Z" w:initials="JC">
+    <w:p>
+      <w:pPr>
+        <w:pStyle w:val="Textocomentario"/>
+      </w:pPr>
+      <w:r>
+        <w:rPr>
+          <w:rStyle w:val="Refdecomentario"/>
+        </w:rPr>
+        <w:annotationRef/>
+      </w:r>
+      <w:r>
+        <w:t>GET switches</w:t>
+      </w:r>
+    </w:p>
+  </w:comment>
+  <w:comment w:id="2" w:author="Jorge Cuellar" w:date="2023-11-30T23:59:00Z" w:initials="JC">
+    <w:p>
+      <w:pPr>
+        <w:pStyle w:val="Textocomentario"/>
+      </w:pPr>
+      <w:r>
+        <w:rPr>
+          <w:rStyle w:val="Refdecomentario"/>
+        </w:rPr>
+        <w:annotationRef/>
+      </w:r>
+      <w:r>
+        <w:t>POST switches/&lt;</w:t>
+      </w:r>
+      <w:proofErr w:type="spellStart"/>
+      <w:r>
+        <w:t>switch_id</w:t>
+      </w:r>
+      <w:proofErr w:type="spellEnd"/>
+      <w:r>
+        <w:t>&gt;/connect-device/&lt;</w:t>
+      </w:r>
+      <w:proofErr w:type="spellStart"/>
+      <w:r>
+        <w:t>device_id</w:t>
+      </w:r>
+      <w:proofErr w:type="spellEnd"/>
+      <w:r>
+        <w:t>&gt;</w:t>
+      </w:r>
+    </w:p>
+  </w:comment>
+  <w:comment w:id="3" w:author="Jorge Cuellar" w:date="2023-11-30T15:22:00Z" w:initials="JC">
+    <w:p>
+      <w:pPr>
+        <w:pStyle w:val="Textocomentario"/>
+        <w:rPr>
+          <w:lang w:val="es-ES"/>
+        </w:rPr>
+      </w:pPr>
+      <w:r>
+        <w:rPr>
+          <w:rStyle w:val="Refdecomentario"/>
+          <w:lang w:val="es-ES"/>
+        </w:rPr>
+        <w:annotationRef/>
+      </w:r>
+      <w:r>
         <w:rPr>
           <w:lang w:val="es-ES"/>
         </w:rPr>
@@ -1048,7 +1316,7 @@
       </w:r>
     </w:p>
   </w:comment>
-  <w:comment w:id="1" w:author="Jorge Cuellar" w:date="2023-11-30T15:26:00Z" w:initials="JC">
+  <w:comment w:id="4" w:author="Jorge Cuellar" w:date="2023-11-30T15:26:00Z" w:initials="JC">
     <w:p>
       <w:pPr>
         <w:pStyle w:val="Textocomentario"/>
@@ -1067,6 +1335,63 @@
           <w:lang w:val="es-ES"/>
         </w:rPr>
         <w:t>¡Asumo que son los puertos por los cuales se puede acceder al switch!</w:t>
+      </w:r>
+    </w:p>
+  </w:comment>
+  <w:comment w:id="5" w:author="Jorge Cuellar" w:date="2023-11-30T16:16:00Z" w:initials="JC">
+    <w:p>
+      <w:pPr>
+        <w:pStyle w:val="Textocomentario"/>
+        <w:rPr>
+          <w:lang w:val="es-ES"/>
+        </w:rPr>
+      </w:pPr>
+      <w:r>
+        <w:rPr>
+          <w:rStyle w:val="Refdecomentario"/>
+          <w:lang w:val="es-ES"/>
+        </w:rPr>
+        <w:annotationRef/>
+      </w:r>
+      <w:r>
+        <w:rPr>
+          <w:lang w:val="es-ES"/>
+        </w:rPr>
+        <w:t xml:space="preserve">Asumo dado este </w:t>
+      </w:r>
+      <w:proofErr w:type="spellStart"/>
+      <w:r>
+        <w:rPr>
+          <w:lang w:val="es-ES"/>
+        </w:rPr>
+        <w:t>endpoint</w:t>
+      </w:r>
+      <w:proofErr w:type="spellEnd"/>
+      <w:r>
+        <w:rPr>
+          <w:lang w:val="es-ES"/>
+        </w:rPr>
+        <w:t xml:space="preserve"> que existe una configuración especial que permite que un mismo </w:t>
+      </w:r>
+      <w:proofErr w:type="spellStart"/>
+      <w:r>
+        <w:rPr>
+          <w:lang w:val="es-ES"/>
+        </w:rPr>
+        <w:t>device</w:t>
+      </w:r>
+      <w:proofErr w:type="spellEnd"/>
+      <w:r>
+        <w:rPr>
+          <w:lang w:val="es-ES"/>
+        </w:rPr>
+        <w:t xml:space="preserve"> se conecte al switch por más de puerto</w:t>
+      </w:r>
+      <w:r>
+        <w:rPr>
+          <w:lang w:val="es-ES"/>
+        </w:rPr>
+        <w:t xml:space="preserve"> </w:t>
       </w:r>
     </w:p>
   </w:comment>
@@ -1075,22 +1400,34 @@
 
 <file path=word/commentsExtended.xml><?xml version="1.0" encoding="utf-8"?>
 <w15:commentsEx xmlns:wpc="http://schemas.microsoft.com/office/word/2010/wordprocessingCanvas" xmlns:cx="http://schemas.microsoft.com/office/drawing/2014/chartex" xmlns:cx1="http://schemas.microsoft.com/office/drawing/2015/9/8/chartex" xmlns:cx2="http://schemas.microsoft.com/office/drawing/2015/10/21/chartex" xmlns:cx3="http://schemas.microsoft.com/office/drawing/2016/5/9/chartex" xmlns:cx4="http://schemas.microsoft.com/office/drawing/2016/5/10/chartex" xmlns:cx5="http://schemas.microsoft.com/office/drawing/2016/5/11/chartex" xmlns:cx6="http://schemas.microsoft.com/office/drawing/2016/5/12/chartex" xmlns:cx7="http://schemas.microsoft.com/office/drawing/2016/5/13/chartex" xmlns:cx8="http://schemas.microsoft.com/office/drawing/2016/5/14/chartex" xmlns:mc="http://schemas.openxmlformats.org/markup-compatibility/2006" xmlns:aink="http://schemas.microsoft.com/office/drawing/2016/ink" xmlns:am3d="http://schemas.microsoft.com/office/drawing/2017/model3d" xmlns:o="urn:schemas-microsoft-com:office:office" xmlns:oel="http://schemas.microsoft.com/office/2019/extlst" xmlns:r="http://schemas.openxmlformats.org/officeDocument/2006/relationships" xmlns:m="http://schemas.openxmlformats.org/officeDocument/2006/math" xmlns:v="urn:schemas-microsoft-com:vml" xmlns:wp14="http://schemas.microsoft.com/office/word/2010/wordprocessingDrawing" xmlns:wp="http://schemas.openxmlformats.org/drawingml/2006/wordprocessingDrawing" xmlns:w10="urn:schemas-microsoft-com:office:word" xmlns:w="http://schemas.openxmlformats.org/wordprocessingml/2006/main" xmlns:w14="http://schemas.microsoft.com/office/word/2010/wordml" xmlns:w15="http://schemas.microsoft.com/office/word/2012/wordml" xmlns:w16cex="http://schemas.microsoft.com/office/word/2018/wordml/cex" xmlns:w16cid="http://schemas.microsoft.com/office/word/2016/wordml/cid" xmlns:w16="http://schemas.microsoft.com/office/word/2018/wordml" xmlns:w16sdtdh="http://schemas.microsoft.com/office/word/2020/wordml/sdtdatahash" xmlns:w16se="http://schemas.microsoft.com/office/word/2015/wordml/symex" xmlns:wpg="http://schemas.microsoft.com/office/word/2010/wordprocessingGroup" xmlns:wpi="http://schemas.microsoft.com/office/word/2010/wordprocessingInk" xmlns:wne="http://schemas.microsoft.com/office/word/2006/wordml" xmlns:wps="http://schemas.microsoft.com/office/word/2010/wordprocessingShape" mc:Ignorable="w14 w15 w16se w16cid w16 w16cex w16sdtdh wp14">
+  <w15:commentEx w15:paraId="0926589C" w15:done="0"/>
+  <w15:commentEx w15:paraId="0AF28186" w15:done="0"/>
+  <w15:commentEx w15:paraId="4846ADD7" w15:done="0"/>
   <w15:commentEx w15:paraId="3FD2A650" w15:done="0"/>
   <w15:commentEx w15:paraId="58D7477A" w15:done="0"/>
+  <w15:commentEx w15:paraId="17EBC81C" w15:done="0"/>
 </w15:commentsEx>
 </file>
 
 <file path=word/commentsExtensible.xml><?xml version="1.0" encoding="utf-8"?>
 <w16cex:commentsExtensible xmlns:wpc="http://schemas.microsoft.com/office/word/2010/wordprocessingCanvas" xmlns:cx="http://schemas.microsoft.com/office/drawing/2014/chartex" xmlns:cx1="http://schemas.microsoft.com/office/drawing/2015/9/8/chartex" xmlns:cx2="http://schemas.microsoft.com/office/drawing/2015/10/21/chartex" xmlns:cx3="http://schemas.microsoft.com/office/drawing/2016/5/9/chartex" xmlns:cx4="http://schemas.microsoft.com/office/drawing/2016/5/10/chartex" xmlns:cx5="http://schemas.microsoft.com/office/drawing/2016/5/11/chartex" xmlns:cx6="http://schemas.microsoft.com/office/drawing/2016/5/12/chartex" xmlns:cx7="http://schemas.microsoft.com/office/drawing/2016/5/13/chartex" xmlns:cx8="http://schemas.microsoft.com/office/drawing/2016/5/14/chartex" xmlns:cr="http://schemas.microsoft.com/office/comments/2020/reactions" xmlns:mc="http://schemas.openxmlformats.org/markup-compatibility/2006" xmlns:aink="http://schemas.microsoft.com/office/drawing/2016/ink" xmlns:am3d="http://schemas.microsoft.com/office/drawing/2017/model3d" xmlns:o="urn:schemas-microsoft-com:office:office" xmlns:oel="http://schemas.microsoft.com/office/2019/extlst" xmlns:r="http://schemas.openxmlformats.org/officeDocument/2006/relationships" xmlns:m="http://schemas.openxmlformats.org/officeDocument/2006/math" xmlns:v="urn:schemas-microsoft-com:vml" xmlns:wp14="http://schemas.microsoft.com/office/word/2010/wordprocessingDrawing" xmlns:wp="http://schemas.openxmlformats.org/drawingml/2006/wordprocessingDrawing" xmlns:w10="urn:schemas-microsoft-com:office:word" xmlns:w="http://schemas.openxmlformats.org/wordprocessingml/2006/main" xmlns:w14="http://schemas.microsoft.com/office/word/2010/wordml" xmlns:w15="http://schemas.microsoft.com/office/word/2012/wordml" xmlns:w16cex="http://schemas.microsoft.com/office/word/2018/wordml/cex" xmlns:w16cid="http://schemas.microsoft.com/office/word/2016/wordml/cid" xmlns:w16="http://schemas.microsoft.com/office/word/2018/wordml" xmlns:w16sdtdh="http://schemas.microsoft.com/office/word/2020/wordml/sdtdatahash" xmlns:w16se="http://schemas.microsoft.com/office/word/2015/wordml/symex" xmlns:wpg="http://schemas.microsoft.com/office/word/2010/wordprocessingGroup" xmlns:wpi="http://schemas.microsoft.com/office/word/2010/wordprocessingInk" xmlns:wne="http://schemas.microsoft.com/office/word/2006/wordml" xmlns:wps="http://schemas.microsoft.com/office/word/2010/wordprocessingShape" mc:Ignorable="w14 w15 w16se w16cid w16 w16cex w16sdtdh cr wp14">
+  <w16cex:commentExtensible w16cex:durableId="133ED924" w16cex:dateUtc="2023-11-30T17:22:00Z"/>
+  <w16cex:commentExtensible w16cex:durableId="4B0B8490" w16cex:dateUtc="2023-11-30T18:12:00Z"/>
+  <w16cex:commentExtensible w16cex:durableId="49EF6030" w16cex:dateUtc="2023-11-30T22:59:00Z"/>
   <w16cex:commentExtensible w16cex:durableId="7C16AAC0" w16cex:dateUtc="2023-11-30T14:22:00Z"/>
   <w16cex:commentExtensible w16cex:durableId="7049EBE2" w16cex:dateUtc="2023-11-30T14:26:00Z"/>
+  <w16cex:commentExtensible w16cex:durableId="1C209ECB" w16cex:dateUtc="2023-11-30T15:16:00Z"/>
 </w16cex:commentsExtensible>
 </file>
 
 <file path=word/commentsIds.xml><?xml version="1.0" encoding="utf-8"?>
 <w16cid:commentsIds xmlns:wpc="http://schemas.microsoft.com/office/word/2010/wordprocessingCanvas" xmlns:cx="http://schemas.microsoft.com/office/drawing/2014/chartex" xmlns:cx1="http://schemas.microsoft.com/office/drawing/2015/9/8/chartex" xmlns:cx2="http://schemas.microsoft.com/office/drawing/2015/10/21/chartex" xmlns:cx3="http://schemas.microsoft.com/office/drawing/2016/5/9/chartex" xmlns:cx4="http://schemas.microsoft.com/office/drawing/2016/5/10/chartex" xmlns:cx5="http://schemas.microsoft.com/office/drawing/2016/5/11/chartex" xmlns:cx6="http://schemas.microsoft.com/office/drawing/2016/5/12/chartex" xmlns:cx7="http://schemas.microsoft.com/office/drawing/2016/5/13/chartex" xmlns:cx8="http://schemas.microsoft.com/office/drawing/2016/5/14/chartex" xmlns:mc="http://schemas.openxmlformats.org/markup-compatibility/2006" xmlns:aink="http://schemas.microsoft.com/office/drawing/2016/ink" xmlns:am3d="http://schemas.microsoft.com/office/drawing/2017/model3d" xmlns:o="urn:schemas-microsoft-com:office:office" xmlns:oel="http://schemas.microsoft.com/office/2019/extlst" xmlns:r="http://schemas.openxmlformats.org/officeDocument/2006/relationships" xmlns:m="http://schemas.openxmlformats.org/officeDocument/2006/math" xmlns:v="urn:schemas-microsoft-com:vml" xmlns:wp14="http://schemas.microsoft.com/office/word/2010/wordprocessingDrawing" xmlns:wp="http://schemas.openxmlformats.org/drawingml/2006/wordprocessingDrawing" xmlns:w10="urn:schemas-microsoft-com:office:word" xmlns:w="http://schemas.openxmlformats.org/wordprocessingml/2006/main" xmlns:w14="http://schemas.microsoft.com/office/word/2010/wordml" xmlns:w15="http://schemas.microsoft.com/office/word/2012/wordml" xmlns:w16cex="http://schemas.microsoft.com/office/word/2018/wordml/cex" xmlns:w16cid="http://schemas.microsoft.com/office/word/2016/wordml/cid" xmlns:w16="http://schemas.microsoft.com/office/word/2018/wordml" xmlns:w16sdtdh="http://schemas.microsoft.com/office/word/2020/wordml/sdtdatahash" xmlns:w16se="http://schemas.microsoft.com/office/word/2015/wordml/symex" xmlns:wpg="http://schemas.microsoft.com/office/word/2010/wordprocessingGroup" xmlns:wpi="http://schemas.microsoft.com/office/word/2010/wordprocessingInk" xmlns:wne="http://schemas.microsoft.com/office/word/2006/wordml" xmlns:wps="http://schemas.microsoft.com/office/word/2010/wordprocessingShape" mc:Ignorable="w14 w15 w16se w16cid w16 w16cex w16sdtdh wp14">
+  <w16cid:commentId w16cid:paraId="0926589C" w16cid:durableId="133ED924"/>
+  <w16cid:commentId w16cid:paraId="0AF28186" w16cid:durableId="4B0B8490"/>
+  <w16cid:commentId w16cid:paraId="4846ADD7" w16cid:durableId="49EF6030"/>
   <w16cid:commentId w16cid:paraId="3FD2A650" w16cid:durableId="7C16AAC0"/>
   <w16cid:commentId w16cid:paraId="58D7477A" w16cid:durableId="7049EBE2"/>
+  <w16cid:commentId w16cid:paraId="17EBC81C" w16cid:durableId="1C209ECB"/>
 </w16cid:commentsIds>
 </file>
 

</xml_diff>

<commit_message>
A new version of database and requirement document were pushed
</commit_message>
<xml_diff>
--- a/Requisitos.docx
+++ b/Requisitos.docx
@@ -40,6 +40,7 @@
           <w:lang w:val="es-ES"/>
         </w:rPr>
       </w:pPr>
+      <w:commentRangeStart w:id="0"/>
       <w:proofErr w:type="spellStart"/>
       <w:r>
         <w:rPr>
@@ -86,6 +87,13 @@
           <w:lang w:val="es-ES"/>
         </w:rPr>
         <w:t>)</w:t>
+      </w:r>
+      <w:commentRangeEnd w:id="0"/>
+      <w:r>
+        <w:rPr>
+          <w:rStyle w:val="Refdecomentario"/>
+        </w:rPr>
+        <w:commentReference w:id="0"/>
       </w:r>
     </w:p>
     <w:p>
@@ -145,10 +153,7 @@
         <w:t xml:space="preserve"> (Bearer Authentication)</w:t>
       </w:r>
       <w:r>
-        <w:t xml:space="preserve"> </w:t>
-      </w:r>
-      <w:r>
-        <w:t>(</w:t>
+        <w:t xml:space="preserve"> (</w:t>
       </w:r>
       <w:r>
         <w:rPr>
@@ -242,13 +247,7 @@
         <w:rPr>
           <w:lang w:val="es-ES"/>
         </w:rPr>
-        <w:t xml:space="preserve"> </w:t>
-      </w:r>
-      <w:r>
-        <w:rPr>
-          <w:lang w:val="es-ES"/>
-        </w:rPr>
-        <w:t>(</w:t>
+        <w:t xml:space="preserve"> (</w:t>
       </w:r>
       <w:r>
         <w:rPr>
@@ -275,7 +274,8 @@
           <w:lang w:val="es-ES"/>
         </w:rPr>
       </w:pPr>
-      <w:commentRangeStart w:id="0"/>
+      <w:commentRangeStart w:id="1"/>
+      <w:commentRangeStart w:id="2"/>
       <w:r>
         <w:rPr>
           <w:lang w:val="es-ES"/>
@@ -288,12 +288,12 @@
         </w:rPr>
         <w:t>onsultar los dispositivos (con las conexiones que tengan)</w:t>
       </w:r>
-      <w:commentRangeEnd w:id="0"/>
+      <w:commentRangeEnd w:id="1"/>
       <w:r>
         <w:rPr>
           <w:rStyle w:val="Refdecomentario"/>
         </w:rPr>
-        <w:commentReference w:id="0"/>
+        <w:commentReference w:id="1"/>
       </w:r>
       <w:r>
         <w:rPr>
@@ -313,6 +313,13 @@
           <w:lang w:val="es-ES"/>
         </w:rPr>
         <w:t>)</w:t>
+      </w:r>
+      <w:commentRangeEnd w:id="2"/>
+      <w:r>
+        <w:rPr>
+          <w:rStyle w:val="Refdecomentario"/>
+        </w:rPr>
+        <w:commentReference w:id="2"/>
       </w:r>
     </w:p>
     <w:p>
@@ -326,7 +333,8 @@
           <w:lang w:val="es-ES"/>
         </w:rPr>
       </w:pPr>
-      <w:commentRangeStart w:id="1"/>
+      <w:commentRangeStart w:id="3"/>
+      <w:commentRangeStart w:id="4"/>
       <w:r>
         <w:rPr>
           <w:lang w:val="es-ES"/>
@@ -353,12 +361,12 @@
         </w:rPr>
         <w:t xml:space="preserve"> conectados que tengan)</w:t>
       </w:r>
-      <w:commentRangeEnd w:id="1"/>
+      <w:commentRangeEnd w:id="3"/>
       <w:r>
         <w:rPr>
           <w:rStyle w:val="Refdecomentario"/>
         </w:rPr>
-        <w:commentReference w:id="1"/>
+        <w:commentReference w:id="3"/>
       </w:r>
       <w:r>
         <w:rPr>
@@ -378,6 +386,13 @@
           <w:lang w:val="es-ES"/>
         </w:rPr>
         <w:t>)</w:t>
+      </w:r>
+      <w:commentRangeEnd w:id="4"/>
+      <w:r>
+        <w:rPr>
+          <w:rStyle w:val="Refdecomentario"/>
+        </w:rPr>
+        <w:commentReference w:id="4"/>
       </w:r>
     </w:p>
     <w:p>
@@ -434,7 +449,7 @@
           <w:lang w:val="es-ES"/>
         </w:rPr>
       </w:pPr>
-      <w:commentRangeStart w:id="2"/>
+      <w:commentRangeStart w:id="5"/>
       <w:r>
         <w:rPr>
           <w:lang w:val="es-ES"/>
@@ -447,12 +462,12 @@
         </w:rPr>
         <w:t>esconectar dispositivo de un switch (sólo usuarios autenticados)</w:t>
       </w:r>
-      <w:commentRangeEnd w:id="2"/>
+      <w:commentRangeEnd w:id="5"/>
       <w:r>
         <w:rPr>
           <w:rStyle w:val="Refdecomentario"/>
         </w:rPr>
-        <w:commentReference w:id="2"/>
+        <w:commentReference w:id="5"/>
       </w:r>
       <w:r>
         <w:rPr>
@@ -624,6 +639,47 @@
         </w:rPr>
         <w:t>Se han de respetar la posibilidad de migraciones de datos</w:t>
       </w:r>
+      <w:r>
+        <w:rPr>
+          <w:lang w:val="es-ES"/>
+        </w:rPr>
+        <w:t xml:space="preserve"> </w:t>
+      </w:r>
+      <w:r>
+        <w:rPr>
+          <w:lang w:val="es-ES"/>
+        </w:rPr>
+        <w:t>(</w:t>
+      </w:r>
+      <w:r>
+        <w:rPr>
+          <w:color w:val="FF0000"/>
+          <w:lang w:val="es-ES"/>
+        </w:rPr>
+        <w:t>DONE</w:t>
+      </w:r>
+      <w:r>
+        <w:rPr>
+          <w:color w:val="FF0000"/>
+          <w:lang w:val="es-ES"/>
+        </w:rPr>
+        <w:t xml:space="preserve"> – EF </w:t>
+      </w:r>
+      <w:proofErr w:type="spellStart"/>
+      <w:r>
+        <w:rPr>
+          <w:color w:val="FF0000"/>
+          <w:lang w:val="es-ES"/>
+        </w:rPr>
+        <w:t>Migrations</w:t>
+      </w:r>
+      <w:proofErr w:type="spellEnd"/>
+      <w:r>
+        <w:rPr>
+          <w:lang w:val="es-ES"/>
+        </w:rPr>
+        <w:t>)</w:t>
+      </w:r>
     </w:p>
     <w:p>
       <w:pPr>
@@ -689,19 +745,15 @@
       </w:pPr>
       <w:r>
         <w:rPr>
-          <w:lang w:val="es-ES"/>
-        </w:rPr>
-        <w:t>B</w:t>
-      </w:r>
-      <w:r>
-        <w:rPr>
-          <w:lang w:val="es-ES"/>
-        </w:rPr>
-        <w:t xml:space="preserve">uena documentación de los </w:t>
+          <w:highlight w:val="yellow"/>
+          <w:lang w:val="es-ES"/>
+        </w:rPr>
+        <w:t xml:space="preserve">Buena documentación de los </w:t>
       </w:r>
       <w:proofErr w:type="spellStart"/>
       <w:r>
         <w:rPr>
+          <w:highlight w:val="yellow"/>
           <w:lang w:val="es-ES"/>
         </w:rPr>
         <w:t>entrypoints</w:t>
@@ -709,9 +761,36 @@
       <w:proofErr w:type="spellEnd"/>
       <w:r>
         <w:rPr>
+          <w:highlight w:val="yellow"/>
           <w:lang w:val="es-ES"/>
         </w:rPr>
         <w:t>, sus usos, ejemplos</w:t>
+      </w:r>
+      <w:r>
+        <w:rPr>
+          <w:highlight w:val="yellow"/>
+          <w:lang w:val="es-ES"/>
+        </w:rPr>
+        <w:t xml:space="preserve"> </w:t>
+      </w:r>
+      <w:r>
+        <w:rPr>
+          <w:lang w:val="es-ES"/>
+        </w:rPr>
+        <w:t>(</w:t>
+      </w:r>
+      <w:r>
+        <w:rPr>
+          <w:color w:val="FF0000"/>
+          <w:lang w:val="es-ES"/>
+        </w:rPr>
+        <w:t>DONE</w:t>
+      </w:r>
+      <w:r>
+        <w:rPr>
+          <w:lang w:val="es-ES"/>
+        </w:rPr>
+        <w:t>)</w:t>
       </w:r>
     </w:p>
     <w:p>
@@ -833,18 +912,18 @@
           <w:numId w:val="3"/>
         </w:numPr>
       </w:pPr>
-      <w:commentRangeStart w:id="3"/>
+      <w:commentRangeStart w:id="6"/>
       <w:proofErr w:type="spellStart"/>
       <w:r>
         <w:t>PortList</w:t>
       </w:r>
-      <w:commentRangeEnd w:id="3"/>
+      <w:commentRangeEnd w:id="6"/>
       <w:proofErr w:type="spellEnd"/>
       <w:r>
         <w:rPr>
           <w:rStyle w:val="Refdecomentario"/>
         </w:rPr>
-        <w:commentReference w:id="3"/>
+        <w:commentReference w:id="6"/>
       </w:r>
     </w:p>
     <w:p>
@@ -901,7 +980,7 @@
           <w:lang w:val="es-ES"/>
         </w:rPr>
       </w:pPr>
-      <w:commentRangeStart w:id="4"/>
+      <w:commentRangeStart w:id="7"/>
       <w:proofErr w:type="spellStart"/>
       <w:r>
         <w:rPr>
@@ -909,13 +988,13 @@
         </w:rPr>
         <w:t>PortList</w:t>
       </w:r>
-      <w:commentRangeEnd w:id="4"/>
+      <w:commentRangeEnd w:id="7"/>
       <w:proofErr w:type="spellEnd"/>
       <w:r>
         <w:rPr>
           <w:rStyle w:val="Refdecomentario"/>
         </w:rPr>
-        <w:commentReference w:id="4"/>
+        <w:commentReference w:id="7"/>
       </w:r>
     </w:p>
     <w:p>
@@ -985,6 +1064,21 @@
       <w:r>
         <w:t>POST login</w:t>
       </w:r>
+      <w:r>
+        <w:t xml:space="preserve"> </w:t>
+      </w:r>
+      <w:r>
+        <w:t>(</w:t>
+      </w:r>
+      <w:r>
+        <w:rPr>
+          <w:color w:val="FF0000"/>
+        </w:rPr>
+        <w:t>DONE</w:t>
+      </w:r>
+      <w:r>
+        <w:t>)</w:t>
+      </w:r>
     </w:p>
     <w:p>
       <w:pPr>
@@ -1055,7 +1149,7 @@
           <w:lang w:val="es-ES"/>
         </w:rPr>
       </w:pPr>
-      <w:commentRangeStart w:id="5"/>
+      <w:commentRangeStart w:id="8"/>
       <w:r>
         <w:rPr>
           <w:lang w:val="es-ES"/>
@@ -1133,12 +1227,12 @@
         </w:rPr>
         <w:t>.</w:t>
       </w:r>
-      <w:commentRangeEnd w:id="5"/>
+      <w:commentRangeEnd w:id="8"/>
       <w:r>
         <w:rPr>
           <w:rStyle w:val="Refdecomentario"/>
         </w:rPr>
-        <w:commentReference w:id="5"/>
+        <w:commentReference w:id="8"/>
       </w:r>
       <w:r>
         <w:rPr>
@@ -1209,7 +1303,7 @@
 
 <file path=word/comments.xml><?xml version="1.0" encoding="utf-8"?>
 <w:comments xmlns:wpc="http://schemas.microsoft.com/office/word/2010/wordprocessingCanvas" xmlns:cx="http://schemas.microsoft.com/office/drawing/2014/chartex" xmlns:cx1="http://schemas.microsoft.com/office/drawing/2015/9/8/chartex" xmlns:cx2="http://schemas.microsoft.com/office/drawing/2015/10/21/chartex" xmlns:cx3="http://schemas.microsoft.com/office/drawing/2016/5/9/chartex" xmlns:cx4="http://schemas.microsoft.com/office/drawing/2016/5/10/chartex" xmlns:cx5="http://schemas.microsoft.com/office/drawing/2016/5/11/chartex" xmlns:cx6="http://schemas.microsoft.com/office/drawing/2016/5/12/chartex" xmlns:cx7="http://schemas.microsoft.com/office/drawing/2016/5/13/chartex" xmlns:cx8="http://schemas.microsoft.com/office/drawing/2016/5/14/chartex" xmlns:mc="http://schemas.openxmlformats.org/markup-compatibility/2006" xmlns:aink="http://schemas.microsoft.com/office/drawing/2016/ink" xmlns:am3d="http://schemas.microsoft.com/office/drawing/2017/model3d" xmlns:o="urn:schemas-microsoft-com:office:office" xmlns:oel="http://schemas.microsoft.com/office/2019/extlst" xmlns:r="http://schemas.openxmlformats.org/officeDocument/2006/relationships" xmlns:m="http://schemas.openxmlformats.org/officeDocument/2006/math" xmlns:v="urn:schemas-microsoft-com:vml" xmlns:wp14="http://schemas.microsoft.com/office/word/2010/wordprocessingDrawing" xmlns:wp="http://schemas.openxmlformats.org/drawingml/2006/wordprocessingDrawing" xmlns:w10="urn:schemas-microsoft-com:office:word" xmlns:w="http://schemas.openxmlformats.org/wordprocessingml/2006/main" xmlns:w14="http://schemas.microsoft.com/office/word/2010/wordml" xmlns:w15="http://schemas.microsoft.com/office/word/2012/wordml" xmlns:w16cex="http://schemas.microsoft.com/office/word/2018/wordml/cex" xmlns:w16cid="http://schemas.microsoft.com/office/word/2016/wordml/cid" xmlns:w16="http://schemas.microsoft.com/office/word/2018/wordml" xmlns:w16sdtdh="http://schemas.microsoft.com/office/word/2020/wordml/sdtdatahash" xmlns:w16se="http://schemas.microsoft.com/office/word/2015/wordml/symex" xmlns:wpg="http://schemas.microsoft.com/office/word/2010/wordprocessingGroup" xmlns:wpi="http://schemas.microsoft.com/office/word/2010/wordprocessingInk" xmlns:wne="http://schemas.microsoft.com/office/word/2006/wordml" xmlns:wps="http://schemas.microsoft.com/office/word/2010/wordprocessingShape" mc:Ignorable="w14 w15 w16se w16cid w16 w16cex w16sdtdh wp14">
-  <w:comment w:id="0" w:author="Jorge Cuellar" w:date="2023-11-30T18:22:00Z" w:initials="JC">
+  <w:comment w:id="0" w:author="Jorge Cuellar" w:date="2023-12-03T18:02:00Z" w:initials="JC">
     <w:p>
       <w:pPr>
         <w:pStyle w:val="Textocomentario"/>
@@ -1221,14 +1315,33 @@
         <w:annotationRef/>
       </w:r>
       <w:r>
+        <w:t>.net 8</w:t>
+      </w:r>
+    </w:p>
+  </w:comment>
+  <w:comment w:id="1" w:author="Jorge Cuellar" w:date="2023-11-30T18:22:00Z" w:initials="JC">
+    <w:p>
+      <w:pPr>
+        <w:pStyle w:val="Textocomentario"/>
+      </w:pPr>
+      <w:r>
+        <w:rPr>
+          <w:rStyle w:val="Refdecomentario"/>
+        </w:rPr>
+        <w:annotationRef/>
+      </w:r>
+      <w:r>
         <w:t>GET devices</w:t>
       </w:r>
     </w:p>
   </w:comment>
-  <w:comment w:id="1" w:author="Jorge Cuellar" w:date="2023-11-30T19:12:00Z" w:initials="JC">
+  <w:comment w:id="2" w:author="Jorge Cuellar" w:date="2023-12-03T02:37:00Z" w:initials="JC">
     <w:p>
       <w:pPr>
         <w:pStyle w:val="Textocomentario"/>
+        <w:rPr>
+          <w:lang w:val="es-ES"/>
+        </w:rPr>
       </w:pPr>
       <w:r>
         <w:rPr>
@@ -1237,14 +1350,48 @@
         <w:annotationRef/>
       </w:r>
       <w:r>
+        <w:rPr>
+          <w:lang w:val="es-ES"/>
+        </w:rPr>
+        <w:t>Me quedó dudas acá si</w:t>
+      </w:r>
+      <w:r>
+        <w:rPr>
+          <w:lang w:val="es-ES"/>
+        </w:rPr>
+        <w:t xml:space="preserve"> tenía que estas autenticado el usuario (lo deje con acceso anónimo)</w:t>
+      </w:r>
+    </w:p>
+  </w:comment>
+  <w:comment w:id="3" w:author="Jorge Cuellar" w:date="2023-11-30T19:12:00Z" w:initials="JC">
+    <w:p>
+      <w:pPr>
+        <w:pStyle w:val="Textocomentario"/>
+        <w:rPr>
+          <w:lang w:val="es-ES"/>
+        </w:rPr>
+      </w:pPr>
+      <w:r>
+        <w:rPr>
+          <w:rStyle w:val="Refdecomentario"/>
+        </w:rPr>
+        <w:annotationRef/>
+      </w:r>
+      <w:r>
+        <w:rPr>
+          <w:lang w:val="es-ES"/>
+        </w:rPr>
         <w:t>GET switches</w:t>
       </w:r>
     </w:p>
   </w:comment>
-  <w:comment w:id="2" w:author="Jorge Cuellar" w:date="2023-11-30T23:59:00Z" w:initials="JC">
+  <w:comment w:id="4" w:author="Jorge Cuellar" w:date="2023-12-03T02:38:00Z" w:initials="JC">
     <w:p>
       <w:pPr>
         <w:pStyle w:val="Textocomentario"/>
+        <w:rPr>
+          <w:lang w:val="es-ES"/>
+        </w:rPr>
       </w:pPr>
       <w:r>
         <w:rPr>
@@ -1253,6 +1400,37 @@
         <w:annotationRef/>
       </w:r>
       <w:r>
+        <w:rPr>
+          <w:lang w:val="es-ES"/>
+        </w:rPr>
+        <w:t>Me quedó dudas acá si tenía que estas autenticado el usuario</w:t>
+      </w:r>
+      <w:r>
+        <w:rPr>
+          <w:lang w:val="es-ES"/>
+        </w:rPr>
+        <w:t xml:space="preserve"> </w:t>
+      </w:r>
+      <w:r>
+        <w:rPr>
+          <w:lang w:val="es-ES"/>
+        </w:rPr>
+        <w:t>(lo deje con acceso anónimo)</w:t>
+      </w:r>
+    </w:p>
+  </w:comment>
+  <w:comment w:id="5" w:author="Jorge Cuellar" w:date="2023-11-30T23:59:00Z" w:initials="JC">
+    <w:p>
+      <w:pPr>
+        <w:pStyle w:val="Textocomentario"/>
+      </w:pPr>
+      <w:r>
+        <w:rPr>
+          <w:rStyle w:val="Refdecomentario"/>
+        </w:rPr>
+        <w:annotationRef/>
+      </w:r>
+      <w:r>
         <w:t>POST switches/&lt;</w:t>
       </w:r>
       <w:proofErr w:type="spellStart"/>
@@ -1273,7 +1451,7 @@
       </w:r>
     </w:p>
   </w:comment>
-  <w:comment w:id="3" w:author="Jorge Cuellar" w:date="2023-11-30T15:22:00Z" w:initials="JC">
+  <w:comment w:id="6" w:author="Jorge Cuellar" w:date="2023-11-30T15:22:00Z" w:initials="JC">
     <w:p>
       <w:pPr>
         <w:pStyle w:val="Textocomentario"/>
@@ -1316,7 +1494,7 @@
       </w:r>
     </w:p>
   </w:comment>
-  <w:comment w:id="4" w:author="Jorge Cuellar" w:date="2023-11-30T15:26:00Z" w:initials="JC">
+  <w:comment w:id="7" w:author="Jorge Cuellar" w:date="2023-11-30T15:26:00Z" w:initials="JC">
     <w:p>
       <w:pPr>
         <w:pStyle w:val="Textocomentario"/>
@@ -1338,7 +1516,7 @@
       </w:r>
     </w:p>
   </w:comment>
-  <w:comment w:id="5" w:author="Jorge Cuellar" w:date="2023-11-30T16:16:00Z" w:initials="JC">
+  <w:comment w:id="8" w:author="Jorge Cuellar" w:date="2023-11-30T16:16:00Z" w:initials="JC">
     <w:p>
       <w:pPr>
         <w:pStyle w:val="Textocomentario"/>
@@ -1391,7 +1569,35 @@
         <w:rPr>
           <w:lang w:val="es-ES"/>
         </w:rPr>
-        <w:t xml:space="preserve"> </w:t>
+        <w:t xml:space="preserve">. También asumo que no se puede conectar un </w:t>
+      </w:r>
+      <w:proofErr w:type="spellStart"/>
+      <w:r>
+        <w:rPr>
+          <w:lang w:val="es-ES"/>
+        </w:rPr>
+        <w:t>device</w:t>
+      </w:r>
+      <w:proofErr w:type="spellEnd"/>
+      <w:r>
+        <w:rPr>
+          <w:lang w:val="es-ES"/>
+        </w:rPr>
+        <w:t xml:space="preserve"> a un switch si los puertos a conectar no están el listado de puertos del </w:t>
+      </w:r>
+      <w:proofErr w:type="spellStart"/>
+      <w:r>
+        <w:rPr>
+          <w:lang w:val="es-ES"/>
+        </w:rPr>
+        <w:t>device</w:t>
+      </w:r>
+      <w:proofErr w:type="spellEnd"/>
+      <w:r>
+        <w:rPr>
+          <w:lang w:val="es-ES"/>
+        </w:rPr>
+        <w:t xml:space="preserve"> y del switch, asumí que esos listados de puertos, sería como los soportados por esos dispositivos. También asumí que no se puede conectar un puerto que ya esté conectado.</w:t>
       </w:r>
     </w:p>
   </w:comment>
@@ -1400,8 +1606,11 @@
 
 <file path=word/commentsExtended.xml><?xml version="1.0" encoding="utf-8"?>
 <w15:commentsEx xmlns:wpc="http://schemas.microsoft.com/office/word/2010/wordprocessingCanvas" xmlns:cx="http://schemas.microsoft.com/office/drawing/2014/chartex" xmlns:cx1="http://schemas.microsoft.com/office/drawing/2015/9/8/chartex" xmlns:cx2="http://schemas.microsoft.com/office/drawing/2015/10/21/chartex" xmlns:cx3="http://schemas.microsoft.com/office/drawing/2016/5/9/chartex" xmlns:cx4="http://schemas.microsoft.com/office/drawing/2016/5/10/chartex" xmlns:cx5="http://schemas.microsoft.com/office/drawing/2016/5/11/chartex" xmlns:cx6="http://schemas.microsoft.com/office/drawing/2016/5/12/chartex" xmlns:cx7="http://schemas.microsoft.com/office/drawing/2016/5/13/chartex" xmlns:cx8="http://schemas.microsoft.com/office/drawing/2016/5/14/chartex" xmlns:mc="http://schemas.openxmlformats.org/markup-compatibility/2006" xmlns:aink="http://schemas.microsoft.com/office/drawing/2016/ink" xmlns:am3d="http://schemas.microsoft.com/office/drawing/2017/model3d" xmlns:o="urn:schemas-microsoft-com:office:office" xmlns:oel="http://schemas.microsoft.com/office/2019/extlst" xmlns:r="http://schemas.openxmlformats.org/officeDocument/2006/relationships" xmlns:m="http://schemas.openxmlformats.org/officeDocument/2006/math" xmlns:v="urn:schemas-microsoft-com:vml" xmlns:wp14="http://schemas.microsoft.com/office/word/2010/wordprocessingDrawing" xmlns:wp="http://schemas.openxmlformats.org/drawingml/2006/wordprocessingDrawing" xmlns:w10="urn:schemas-microsoft-com:office:word" xmlns:w="http://schemas.openxmlformats.org/wordprocessingml/2006/main" xmlns:w14="http://schemas.microsoft.com/office/word/2010/wordml" xmlns:w15="http://schemas.microsoft.com/office/word/2012/wordml" xmlns:w16cex="http://schemas.microsoft.com/office/word/2018/wordml/cex" xmlns:w16cid="http://schemas.microsoft.com/office/word/2016/wordml/cid" xmlns:w16="http://schemas.microsoft.com/office/word/2018/wordml" xmlns:w16sdtdh="http://schemas.microsoft.com/office/word/2020/wordml/sdtdatahash" xmlns:w16se="http://schemas.microsoft.com/office/word/2015/wordml/symex" xmlns:wpg="http://schemas.microsoft.com/office/word/2010/wordprocessingGroup" xmlns:wpi="http://schemas.microsoft.com/office/word/2010/wordprocessingInk" xmlns:wne="http://schemas.microsoft.com/office/word/2006/wordml" xmlns:wps="http://schemas.microsoft.com/office/word/2010/wordprocessingShape" mc:Ignorable="w14 w15 w16se w16cid w16 w16cex w16sdtdh wp14">
+  <w15:commentEx w15:paraId="47BFF98F" w15:done="0"/>
   <w15:commentEx w15:paraId="0926589C" w15:done="0"/>
+  <w15:commentEx w15:paraId="3AF7CF4C" w15:done="0"/>
   <w15:commentEx w15:paraId="0AF28186" w15:done="0"/>
+  <w15:commentEx w15:paraId="73EC9D01" w15:done="0"/>
   <w15:commentEx w15:paraId="4846ADD7" w15:done="0"/>
   <w15:commentEx w15:paraId="3FD2A650" w15:done="0"/>
   <w15:commentEx w15:paraId="58D7477A" w15:done="0"/>
@@ -1411,8 +1620,11 @@
 
 <file path=word/commentsExtensible.xml><?xml version="1.0" encoding="utf-8"?>
 <w16cex:commentsExtensible xmlns:wpc="http://schemas.microsoft.com/office/word/2010/wordprocessingCanvas" xmlns:cx="http://schemas.microsoft.com/office/drawing/2014/chartex" xmlns:cx1="http://schemas.microsoft.com/office/drawing/2015/9/8/chartex" xmlns:cx2="http://schemas.microsoft.com/office/drawing/2015/10/21/chartex" xmlns:cx3="http://schemas.microsoft.com/office/drawing/2016/5/9/chartex" xmlns:cx4="http://schemas.microsoft.com/office/drawing/2016/5/10/chartex" xmlns:cx5="http://schemas.microsoft.com/office/drawing/2016/5/11/chartex" xmlns:cx6="http://schemas.microsoft.com/office/drawing/2016/5/12/chartex" xmlns:cx7="http://schemas.microsoft.com/office/drawing/2016/5/13/chartex" xmlns:cx8="http://schemas.microsoft.com/office/drawing/2016/5/14/chartex" xmlns:cr="http://schemas.microsoft.com/office/comments/2020/reactions" xmlns:mc="http://schemas.openxmlformats.org/markup-compatibility/2006" xmlns:aink="http://schemas.microsoft.com/office/drawing/2016/ink" xmlns:am3d="http://schemas.microsoft.com/office/drawing/2017/model3d" xmlns:o="urn:schemas-microsoft-com:office:office" xmlns:oel="http://schemas.microsoft.com/office/2019/extlst" xmlns:r="http://schemas.openxmlformats.org/officeDocument/2006/relationships" xmlns:m="http://schemas.openxmlformats.org/officeDocument/2006/math" xmlns:v="urn:schemas-microsoft-com:vml" xmlns:wp14="http://schemas.microsoft.com/office/word/2010/wordprocessingDrawing" xmlns:wp="http://schemas.openxmlformats.org/drawingml/2006/wordprocessingDrawing" xmlns:w10="urn:schemas-microsoft-com:office:word" xmlns:w="http://schemas.openxmlformats.org/wordprocessingml/2006/main" xmlns:w14="http://schemas.microsoft.com/office/word/2010/wordml" xmlns:w15="http://schemas.microsoft.com/office/word/2012/wordml" xmlns:w16cex="http://schemas.microsoft.com/office/word/2018/wordml/cex" xmlns:w16cid="http://schemas.microsoft.com/office/word/2016/wordml/cid" xmlns:w16="http://schemas.microsoft.com/office/word/2018/wordml" xmlns:w16sdtdh="http://schemas.microsoft.com/office/word/2020/wordml/sdtdatahash" xmlns:w16se="http://schemas.microsoft.com/office/word/2015/wordml/symex" xmlns:wpg="http://schemas.microsoft.com/office/word/2010/wordprocessingGroup" xmlns:wpi="http://schemas.microsoft.com/office/word/2010/wordprocessingInk" xmlns:wne="http://schemas.microsoft.com/office/word/2006/wordml" xmlns:wps="http://schemas.microsoft.com/office/word/2010/wordprocessingShape" mc:Ignorable="w14 w15 w16se w16cid w16 w16cex w16sdtdh cr wp14">
+  <w16cex:commentExtensible w16cex:durableId="76C68283" w16cex:dateUtc="2023-12-03T17:02:00Z"/>
   <w16cex:commentExtensible w16cex:durableId="133ED924" w16cex:dateUtc="2023-11-30T17:22:00Z"/>
+  <w16cex:commentExtensible w16cex:durableId="1D2379A7" w16cex:dateUtc="2023-12-03T01:37:00Z"/>
   <w16cex:commentExtensible w16cex:durableId="4B0B8490" w16cex:dateUtc="2023-11-30T18:12:00Z"/>
+  <w16cex:commentExtensible w16cex:durableId="41CF6842" w16cex:dateUtc="2023-12-03T01:38:00Z"/>
   <w16cex:commentExtensible w16cex:durableId="49EF6030" w16cex:dateUtc="2023-11-30T22:59:00Z"/>
   <w16cex:commentExtensible w16cex:durableId="7C16AAC0" w16cex:dateUtc="2023-11-30T14:22:00Z"/>
   <w16cex:commentExtensible w16cex:durableId="7049EBE2" w16cex:dateUtc="2023-11-30T14:26:00Z"/>
@@ -1422,8 +1634,11 @@
 
 <file path=word/commentsIds.xml><?xml version="1.0" encoding="utf-8"?>
 <w16cid:commentsIds xmlns:wpc="http://schemas.microsoft.com/office/word/2010/wordprocessingCanvas" xmlns:cx="http://schemas.microsoft.com/office/drawing/2014/chartex" xmlns:cx1="http://schemas.microsoft.com/office/drawing/2015/9/8/chartex" xmlns:cx2="http://schemas.microsoft.com/office/drawing/2015/10/21/chartex" xmlns:cx3="http://schemas.microsoft.com/office/drawing/2016/5/9/chartex" xmlns:cx4="http://schemas.microsoft.com/office/drawing/2016/5/10/chartex" xmlns:cx5="http://schemas.microsoft.com/office/drawing/2016/5/11/chartex" xmlns:cx6="http://schemas.microsoft.com/office/drawing/2016/5/12/chartex" xmlns:cx7="http://schemas.microsoft.com/office/drawing/2016/5/13/chartex" xmlns:cx8="http://schemas.microsoft.com/office/drawing/2016/5/14/chartex" xmlns:mc="http://schemas.openxmlformats.org/markup-compatibility/2006" xmlns:aink="http://schemas.microsoft.com/office/drawing/2016/ink" xmlns:am3d="http://schemas.microsoft.com/office/drawing/2017/model3d" xmlns:o="urn:schemas-microsoft-com:office:office" xmlns:oel="http://schemas.microsoft.com/office/2019/extlst" xmlns:r="http://schemas.openxmlformats.org/officeDocument/2006/relationships" xmlns:m="http://schemas.openxmlformats.org/officeDocument/2006/math" xmlns:v="urn:schemas-microsoft-com:vml" xmlns:wp14="http://schemas.microsoft.com/office/word/2010/wordprocessingDrawing" xmlns:wp="http://schemas.openxmlformats.org/drawingml/2006/wordprocessingDrawing" xmlns:w10="urn:schemas-microsoft-com:office:word" xmlns:w="http://schemas.openxmlformats.org/wordprocessingml/2006/main" xmlns:w14="http://schemas.microsoft.com/office/word/2010/wordml" xmlns:w15="http://schemas.microsoft.com/office/word/2012/wordml" xmlns:w16cex="http://schemas.microsoft.com/office/word/2018/wordml/cex" xmlns:w16cid="http://schemas.microsoft.com/office/word/2016/wordml/cid" xmlns:w16="http://schemas.microsoft.com/office/word/2018/wordml" xmlns:w16sdtdh="http://schemas.microsoft.com/office/word/2020/wordml/sdtdatahash" xmlns:w16se="http://schemas.microsoft.com/office/word/2015/wordml/symex" xmlns:wpg="http://schemas.microsoft.com/office/word/2010/wordprocessingGroup" xmlns:wpi="http://schemas.microsoft.com/office/word/2010/wordprocessingInk" xmlns:wne="http://schemas.microsoft.com/office/word/2006/wordml" xmlns:wps="http://schemas.microsoft.com/office/word/2010/wordprocessingShape" mc:Ignorable="w14 w15 w16se w16cid w16 w16cex w16sdtdh wp14">
+  <w16cid:commentId w16cid:paraId="47BFF98F" w16cid:durableId="76C68283"/>
   <w16cid:commentId w16cid:paraId="0926589C" w16cid:durableId="133ED924"/>
+  <w16cid:commentId w16cid:paraId="3AF7CF4C" w16cid:durableId="1D2379A7"/>
   <w16cid:commentId w16cid:paraId="0AF28186" w16cid:durableId="4B0B8490"/>
+  <w16cid:commentId w16cid:paraId="73EC9D01" w16cid:durableId="41CF6842"/>
   <w16cid:commentId w16cid:paraId="4846ADD7" w16cid:durableId="49EF6030"/>
   <w16cid:commentId w16cid:paraId="3FD2A650" w16cid:durableId="7C16AAC0"/>
   <w16cid:commentId w16cid:paraId="58D7477A" w16cid:durableId="7049EBE2"/>

</xml_diff>

<commit_message>
Small issue was solved to catch the correct exception in the login method
</commit_message>
<xml_diff>
--- a/Requisitos.docx
+++ b/Requisitos.docx
@@ -40,6 +40,7 @@
           <w:lang w:val="es-ES"/>
         </w:rPr>
       </w:pPr>
+      <w:commentRangeStart w:id="0"/>
       <w:proofErr w:type="spellStart"/>
       <w:r>
         <w:rPr>
@@ -86,6 +87,13 @@
           <w:lang w:val="es-ES"/>
         </w:rPr>
         <w:t>)</w:t>
+      </w:r>
+      <w:commentRangeEnd w:id="0"/>
+      <w:r>
+        <w:rPr>
+          <w:rStyle w:val="Refdecomentario"/>
+        </w:rPr>
+        <w:commentReference w:id="0"/>
       </w:r>
     </w:p>
     <w:p>
@@ -145,10 +153,7 @@
         <w:t xml:space="preserve"> (Bearer Authentication)</w:t>
       </w:r>
       <w:r>
-        <w:t xml:space="preserve"> </w:t>
-      </w:r>
-      <w:r>
-        <w:t>(</w:t>
+        <w:t xml:space="preserve"> (</w:t>
       </w:r>
       <w:r>
         <w:rPr>
@@ -242,13 +247,7 @@
         <w:rPr>
           <w:lang w:val="es-ES"/>
         </w:rPr>
-        <w:t xml:space="preserve"> </w:t>
-      </w:r>
-      <w:r>
-        <w:rPr>
-          <w:lang w:val="es-ES"/>
-        </w:rPr>
-        <w:t>(</w:t>
+        <w:t xml:space="preserve"> (</w:t>
       </w:r>
       <w:r>
         <w:rPr>
@@ -275,7 +274,8 @@
           <w:lang w:val="es-ES"/>
         </w:rPr>
       </w:pPr>
-      <w:commentRangeStart w:id="0"/>
+      <w:commentRangeStart w:id="1"/>
+      <w:commentRangeStart w:id="2"/>
       <w:r>
         <w:rPr>
           <w:lang w:val="es-ES"/>
@@ -288,12 +288,12 @@
         </w:rPr>
         <w:t>onsultar los dispositivos (con las conexiones que tengan)</w:t>
       </w:r>
-      <w:commentRangeEnd w:id="0"/>
+      <w:commentRangeEnd w:id="1"/>
       <w:r>
         <w:rPr>
           <w:rStyle w:val="Refdecomentario"/>
         </w:rPr>
-        <w:commentReference w:id="0"/>
+        <w:commentReference w:id="1"/>
       </w:r>
       <w:r>
         <w:rPr>
@@ -313,6 +313,13 @@
           <w:lang w:val="es-ES"/>
         </w:rPr>
         <w:t>)</w:t>
+      </w:r>
+      <w:commentRangeEnd w:id="2"/>
+      <w:r>
+        <w:rPr>
+          <w:rStyle w:val="Refdecomentario"/>
+        </w:rPr>
+        <w:commentReference w:id="2"/>
       </w:r>
     </w:p>
     <w:p>
@@ -326,7 +333,8 @@
           <w:lang w:val="es-ES"/>
         </w:rPr>
       </w:pPr>
-      <w:commentRangeStart w:id="1"/>
+      <w:commentRangeStart w:id="3"/>
+      <w:commentRangeStart w:id="4"/>
       <w:r>
         <w:rPr>
           <w:lang w:val="es-ES"/>
@@ -353,12 +361,12 @@
         </w:rPr>
         <w:t xml:space="preserve"> conectados que tengan)</w:t>
       </w:r>
-      <w:commentRangeEnd w:id="1"/>
+      <w:commentRangeEnd w:id="3"/>
       <w:r>
         <w:rPr>
           <w:rStyle w:val="Refdecomentario"/>
         </w:rPr>
-        <w:commentReference w:id="1"/>
+        <w:commentReference w:id="3"/>
       </w:r>
       <w:r>
         <w:rPr>
@@ -378,6 +386,13 @@
           <w:lang w:val="es-ES"/>
         </w:rPr>
         <w:t>)</w:t>
+      </w:r>
+      <w:commentRangeEnd w:id="4"/>
+      <w:r>
+        <w:rPr>
+          <w:rStyle w:val="Refdecomentario"/>
+        </w:rPr>
+        <w:commentReference w:id="4"/>
       </w:r>
     </w:p>
     <w:p>
@@ -434,7 +449,7 @@
           <w:lang w:val="es-ES"/>
         </w:rPr>
       </w:pPr>
-      <w:commentRangeStart w:id="2"/>
+      <w:commentRangeStart w:id="5"/>
       <w:r>
         <w:rPr>
           <w:lang w:val="es-ES"/>
@@ -447,12 +462,12 @@
         </w:rPr>
         <w:t>esconectar dispositivo de un switch (sólo usuarios autenticados)</w:t>
       </w:r>
-      <w:commentRangeEnd w:id="2"/>
+      <w:commentRangeEnd w:id="5"/>
       <w:r>
         <w:rPr>
           <w:rStyle w:val="Refdecomentario"/>
         </w:rPr>
-        <w:commentReference w:id="2"/>
+        <w:commentReference w:id="5"/>
       </w:r>
       <w:r>
         <w:rPr>
@@ -624,6 +639,47 @@
         </w:rPr>
         <w:t>Se han de respetar la posibilidad de migraciones de datos</w:t>
       </w:r>
+      <w:r>
+        <w:rPr>
+          <w:lang w:val="es-ES"/>
+        </w:rPr>
+        <w:t xml:space="preserve"> </w:t>
+      </w:r>
+      <w:r>
+        <w:rPr>
+          <w:lang w:val="es-ES"/>
+        </w:rPr>
+        <w:t>(</w:t>
+      </w:r>
+      <w:r>
+        <w:rPr>
+          <w:color w:val="FF0000"/>
+          <w:lang w:val="es-ES"/>
+        </w:rPr>
+        <w:t>DONE</w:t>
+      </w:r>
+      <w:r>
+        <w:rPr>
+          <w:color w:val="FF0000"/>
+          <w:lang w:val="es-ES"/>
+        </w:rPr>
+        <w:t xml:space="preserve"> – EF </w:t>
+      </w:r>
+      <w:proofErr w:type="spellStart"/>
+      <w:r>
+        <w:rPr>
+          <w:color w:val="FF0000"/>
+          <w:lang w:val="es-ES"/>
+        </w:rPr>
+        <w:t>Migrations</w:t>
+      </w:r>
+      <w:proofErr w:type="spellEnd"/>
+      <w:r>
+        <w:rPr>
+          <w:lang w:val="es-ES"/>
+        </w:rPr>
+        <w:t>)</w:t>
+      </w:r>
     </w:p>
     <w:p>
       <w:pPr>
@@ -689,19 +745,15 @@
       </w:pPr>
       <w:r>
         <w:rPr>
-          <w:lang w:val="es-ES"/>
-        </w:rPr>
-        <w:t>B</w:t>
-      </w:r>
-      <w:r>
-        <w:rPr>
-          <w:lang w:val="es-ES"/>
-        </w:rPr>
-        <w:t xml:space="preserve">uena documentación de los </w:t>
+          <w:highlight w:val="yellow"/>
+          <w:lang w:val="es-ES"/>
+        </w:rPr>
+        <w:t xml:space="preserve">Buena documentación de los </w:t>
       </w:r>
       <w:proofErr w:type="spellStart"/>
       <w:r>
         <w:rPr>
+          <w:highlight w:val="yellow"/>
           <w:lang w:val="es-ES"/>
         </w:rPr>
         <w:t>entrypoints</w:t>
@@ -709,9 +761,36 @@
       <w:proofErr w:type="spellEnd"/>
       <w:r>
         <w:rPr>
+          <w:highlight w:val="yellow"/>
           <w:lang w:val="es-ES"/>
         </w:rPr>
         <w:t>, sus usos, ejemplos</w:t>
+      </w:r>
+      <w:r>
+        <w:rPr>
+          <w:highlight w:val="yellow"/>
+          <w:lang w:val="es-ES"/>
+        </w:rPr>
+        <w:t xml:space="preserve"> </w:t>
+      </w:r>
+      <w:r>
+        <w:rPr>
+          <w:lang w:val="es-ES"/>
+        </w:rPr>
+        <w:t>(</w:t>
+      </w:r>
+      <w:r>
+        <w:rPr>
+          <w:color w:val="FF0000"/>
+          <w:lang w:val="es-ES"/>
+        </w:rPr>
+        <w:t>DONE</w:t>
+      </w:r>
+      <w:r>
+        <w:rPr>
+          <w:lang w:val="es-ES"/>
+        </w:rPr>
+        <w:t>)</w:t>
       </w:r>
     </w:p>
     <w:p>
@@ -833,18 +912,18 @@
           <w:numId w:val="3"/>
         </w:numPr>
       </w:pPr>
-      <w:commentRangeStart w:id="3"/>
+      <w:commentRangeStart w:id="6"/>
       <w:proofErr w:type="spellStart"/>
       <w:r>
         <w:t>PortList</w:t>
       </w:r>
-      <w:commentRangeEnd w:id="3"/>
+      <w:commentRangeEnd w:id="6"/>
       <w:proofErr w:type="spellEnd"/>
       <w:r>
         <w:rPr>
           <w:rStyle w:val="Refdecomentario"/>
         </w:rPr>
-        <w:commentReference w:id="3"/>
+        <w:commentReference w:id="6"/>
       </w:r>
     </w:p>
     <w:p>
@@ -901,7 +980,7 @@
           <w:lang w:val="es-ES"/>
         </w:rPr>
       </w:pPr>
-      <w:commentRangeStart w:id="4"/>
+      <w:commentRangeStart w:id="7"/>
       <w:proofErr w:type="spellStart"/>
       <w:r>
         <w:rPr>
@@ -909,13 +988,13 @@
         </w:rPr>
         <w:t>PortList</w:t>
       </w:r>
-      <w:commentRangeEnd w:id="4"/>
+      <w:commentRangeEnd w:id="7"/>
       <w:proofErr w:type="spellEnd"/>
       <w:r>
         <w:rPr>
           <w:rStyle w:val="Refdecomentario"/>
         </w:rPr>
-        <w:commentReference w:id="4"/>
+        <w:commentReference w:id="7"/>
       </w:r>
     </w:p>
     <w:p>
@@ -985,6 +1064,21 @@
       <w:r>
         <w:t>POST login</w:t>
       </w:r>
+      <w:r>
+        <w:t xml:space="preserve"> </w:t>
+      </w:r>
+      <w:r>
+        <w:t>(</w:t>
+      </w:r>
+      <w:r>
+        <w:rPr>
+          <w:color w:val="FF0000"/>
+        </w:rPr>
+        <w:t>DONE</w:t>
+      </w:r>
+      <w:r>
+        <w:t>)</w:t>
+      </w:r>
     </w:p>
     <w:p>
       <w:pPr>
@@ -1055,7 +1149,7 @@
           <w:lang w:val="es-ES"/>
         </w:rPr>
       </w:pPr>
-      <w:commentRangeStart w:id="5"/>
+      <w:commentRangeStart w:id="8"/>
       <w:r>
         <w:rPr>
           <w:lang w:val="es-ES"/>
@@ -1133,12 +1227,12 @@
         </w:rPr>
         <w:t>.</w:t>
       </w:r>
-      <w:commentRangeEnd w:id="5"/>
+      <w:commentRangeEnd w:id="8"/>
       <w:r>
         <w:rPr>
           <w:rStyle w:val="Refdecomentario"/>
         </w:rPr>
-        <w:commentReference w:id="5"/>
+        <w:commentReference w:id="8"/>
       </w:r>
       <w:r>
         <w:rPr>
@@ -1209,7 +1303,7 @@
 
 <file path=word/comments.xml><?xml version="1.0" encoding="utf-8"?>
 <w:comments xmlns:wpc="http://schemas.microsoft.com/office/word/2010/wordprocessingCanvas" xmlns:cx="http://schemas.microsoft.com/office/drawing/2014/chartex" xmlns:cx1="http://schemas.microsoft.com/office/drawing/2015/9/8/chartex" xmlns:cx2="http://schemas.microsoft.com/office/drawing/2015/10/21/chartex" xmlns:cx3="http://schemas.microsoft.com/office/drawing/2016/5/9/chartex" xmlns:cx4="http://schemas.microsoft.com/office/drawing/2016/5/10/chartex" xmlns:cx5="http://schemas.microsoft.com/office/drawing/2016/5/11/chartex" xmlns:cx6="http://schemas.microsoft.com/office/drawing/2016/5/12/chartex" xmlns:cx7="http://schemas.microsoft.com/office/drawing/2016/5/13/chartex" xmlns:cx8="http://schemas.microsoft.com/office/drawing/2016/5/14/chartex" xmlns:mc="http://schemas.openxmlformats.org/markup-compatibility/2006" xmlns:aink="http://schemas.microsoft.com/office/drawing/2016/ink" xmlns:am3d="http://schemas.microsoft.com/office/drawing/2017/model3d" xmlns:o="urn:schemas-microsoft-com:office:office" xmlns:oel="http://schemas.microsoft.com/office/2019/extlst" xmlns:r="http://schemas.openxmlformats.org/officeDocument/2006/relationships" xmlns:m="http://schemas.openxmlformats.org/officeDocument/2006/math" xmlns:v="urn:schemas-microsoft-com:vml" xmlns:wp14="http://schemas.microsoft.com/office/word/2010/wordprocessingDrawing" xmlns:wp="http://schemas.openxmlformats.org/drawingml/2006/wordprocessingDrawing" xmlns:w10="urn:schemas-microsoft-com:office:word" xmlns:w="http://schemas.openxmlformats.org/wordprocessingml/2006/main" xmlns:w14="http://schemas.microsoft.com/office/word/2010/wordml" xmlns:w15="http://schemas.microsoft.com/office/word/2012/wordml" xmlns:w16cex="http://schemas.microsoft.com/office/word/2018/wordml/cex" xmlns:w16cid="http://schemas.microsoft.com/office/word/2016/wordml/cid" xmlns:w16="http://schemas.microsoft.com/office/word/2018/wordml" xmlns:w16sdtdh="http://schemas.microsoft.com/office/word/2020/wordml/sdtdatahash" xmlns:w16se="http://schemas.microsoft.com/office/word/2015/wordml/symex" xmlns:wpg="http://schemas.microsoft.com/office/word/2010/wordprocessingGroup" xmlns:wpi="http://schemas.microsoft.com/office/word/2010/wordprocessingInk" xmlns:wne="http://schemas.microsoft.com/office/word/2006/wordml" xmlns:wps="http://schemas.microsoft.com/office/word/2010/wordprocessingShape" mc:Ignorable="w14 w15 w16se w16cid w16 w16cex w16sdtdh wp14">
-  <w:comment w:id="0" w:author="Jorge Cuellar" w:date="2023-11-30T18:22:00Z" w:initials="JC">
+  <w:comment w:id="0" w:author="Jorge Cuellar" w:date="2023-12-03T18:02:00Z" w:initials="JC">
     <w:p>
       <w:pPr>
         <w:pStyle w:val="Textocomentario"/>
@@ -1221,14 +1315,33 @@
         <w:annotationRef/>
       </w:r>
       <w:r>
+        <w:t>.net 8</w:t>
+      </w:r>
+    </w:p>
+  </w:comment>
+  <w:comment w:id="1" w:author="Jorge Cuellar" w:date="2023-11-30T18:22:00Z" w:initials="JC">
+    <w:p>
+      <w:pPr>
+        <w:pStyle w:val="Textocomentario"/>
+      </w:pPr>
+      <w:r>
+        <w:rPr>
+          <w:rStyle w:val="Refdecomentario"/>
+        </w:rPr>
+        <w:annotationRef/>
+      </w:r>
+      <w:r>
         <w:t>GET devices</w:t>
       </w:r>
     </w:p>
   </w:comment>
-  <w:comment w:id="1" w:author="Jorge Cuellar" w:date="2023-11-30T19:12:00Z" w:initials="JC">
+  <w:comment w:id="2" w:author="Jorge Cuellar" w:date="2023-12-03T02:37:00Z" w:initials="JC">
     <w:p>
       <w:pPr>
         <w:pStyle w:val="Textocomentario"/>
+        <w:rPr>
+          <w:lang w:val="es-ES"/>
+        </w:rPr>
       </w:pPr>
       <w:r>
         <w:rPr>
@@ -1237,14 +1350,48 @@
         <w:annotationRef/>
       </w:r>
       <w:r>
+        <w:rPr>
+          <w:lang w:val="es-ES"/>
+        </w:rPr>
+        <w:t>Me quedó dudas acá si</w:t>
+      </w:r>
+      <w:r>
+        <w:rPr>
+          <w:lang w:val="es-ES"/>
+        </w:rPr>
+        <w:t xml:space="preserve"> tenía que estas autenticado el usuario (lo deje con acceso anónimo)</w:t>
+      </w:r>
+    </w:p>
+  </w:comment>
+  <w:comment w:id="3" w:author="Jorge Cuellar" w:date="2023-11-30T19:12:00Z" w:initials="JC">
+    <w:p>
+      <w:pPr>
+        <w:pStyle w:val="Textocomentario"/>
+        <w:rPr>
+          <w:lang w:val="es-ES"/>
+        </w:rPr>
+      </w:pPr>
+      <w:r>
+        <w:rPr>
+          <w:rStyle w:val="Refdecomentario"/>
+        </w:rPr>
+        <w:annotationRef/>
+      </w:r>
+      <w:r>
+        <w:rPr>
+          <w:lang w:val="es-ES"/>
+        </w:rPr>
         <w:t>GET switches</w:t>
       </w:r>
     </w:p>
   </w:comment>
-  <w:comment w:id="2" w:author="Jorge Cuellar" w:date="2023-11-30T23:59:00Z" w:initials="JC">
+  <w:comment w:id="4" w:author="Jorge Cuellar" w:date="2023-12-03T02:38:00Z" w:initials="JC">
     <w:p>
       <w:pPr>
         <w:pStyle w:val="Textocomentario"/>
+        <w:rPr>
+          <w:lang w:val="es-ES"/>
+        </w:rPr>
       </w:pPr>
       <w:r>
         <w:rPr>
@@ -1253,6 +1400,37 @@
         <w:annotationRef/>
       </w:r>
       <w:r>
+        <w:rPr>
+          <w:lang w:val="es-ES"/>
+        </w:rPr>
+        <w:t>Me quedó dudas acá si tenía que estas autenticado el usuario</w:t>
+      </w:r>
+      <w:r>
+        <w:rPr>
+          <w:lang w:val="es-ES"/>
+        </w:rPr>
+        <w:t xml:space="preserve"> </w:t>
+      </w:r>
+      <w:r>
+        <w:rPr>
+          <w:lang w:val="es-ES"/>
+        </w:rPr>
+        <w:t>(lo deje con acceso anónimo)</w:t>
+      </w:r>
+    </w:p>
+  </w:comment>
+  <w:comment w:id="5" w:author="Jorge Cuellar" w:date="2023-11-30T23:59:00Z" w:initials="JC">
+    <w:p>
+      <w:pPr>
+        <w:pStyle w:val="Textocomentario"/>
+      </w:pPr>
+      <w:r>
+        <w:rPr>
+          <w:rStyle w:val="Refdecomentario"/>
+        </w:rPr>
+        <w:annotationRef/>
+      </w:r>
+      <w:r>
         <w:t>POST switches/&lt;</w:t>
       </w:r>
       <w:proofErr w:type="spellStart"/>
@@ -1273,7 +1451,7 @@
       </w:r>
     </w:p>
   </w:comment>
-  <w:comment w:id="3" w:author="Jorge Cuellar" w:date="2023-11-30T15:22:00Z" w:initials="JC">
+  <w:comment w:id="6" w:author="Jorge Cuellar" w:date="2023-11-30T15:22:00Z" w:initials="JC">
     <w:p>
       <w:pPr>
         <w:pStyle w:val="Textocomentario"/>
@@ -1316,7 +1494,7 @@
       </w:r>
     </w:p>
   </w:comment>
-  <w:comment w:id="4" w:author="Jorge Cuellar" w:date="2023-11-30T15:26:00Z" w:initials="JC">
+  <w:comment w:id="7" w:author="Jorge Cuellar" w:date="2023-11-30T15:26:00Z" w:initials="JC">
     <w:p>
       <w:pPr>
         <w:pStyle w:val="Textocomentario"/>
@@ -1338,7 +1516,7 @@
       </w:r>
     </w:p>
   </w:comment>
-  <w:comment w:id="5" w:author="Jorge Cuellar" w:date="2023-11-30T16:16:00Z" w:initials="JC">
+  <w:comment w:id="8" w:author="Jorge Cuellar" w:date="2023-11-30T16:16:00Z" w:initials="JC">
     <w:p>
       <w:pPr>
         <w:pStyle w:val="Textocomentario"/>
@@ -1391,7 +1569,35 @@
         <w:rPr>
           <w:lang w:val="es-ES"/>
         </w:rPr>
-        <w:t xml:space="preserve"> </w:t>
+        <w:t xml:space="preserve">. También asumo que no se puede conectar un </w:t>
+      </w:r>
+      <w:proofErr w:type="spellStart"/>
+      <w:r>
+        <w:rPr>
+          <w:lang w:val="es-ES"/>
+        </w:rPr>
+        <w:t>device</w:t>
+      </w:r>
+      <w:proofErr w:type="spellEnd"/>
+      <w:r>
+        <w:rPr>
+          <w:lang w:val="es-ES"/>
+        </w:rPr>
+        <w:t xml:space="preserve"> a un switch si los puertos a conectar no están el listado de puertos del </w:t>
+      </w:r>
+      <w:proofErr w:type="spellStart"/>
+      <w:r>
+        <w:rPr>
+          <w:lang w:val="es-ES"/>
+        </w:rPr>
+        <w:t>device</w:t>
+      </w:r>
+      <w:proofErr w:type="spellEnd"/>
+      <w:r>
+        <w:rPr>
+          <w:lang w:val="es-ES"/>
+        </w:rPr>
+        <w:t xml:space="preserve"> y del switch, asumí que esos listados de puertos, sería como los soportados por esos dispositivos. También asumí que no se puede conectar un puerto que ya esté conectado.</w:t>
       </w:r>
     </w:p>
   </w:comment>
@@ -1400,8 +1606,11 @@
 
 <file path=word/commentsExtended.xml><?xml version="1.0" encoding="utf-8"?>
 <w15:commentsEx xmlns:wpc="http://schemas.microsoft.com/office/word/2010/wordprocessingCanvas" xmlns:cx="http://schemas.microsoft.com/office/drawing/2014/chartex" xmlns:cx1="http://schemas.microsoft.com/office/drawing/2015/9/8/chartex" xmlns:cx2="http://schemas.microsoft.com/office/drawing/2015/10/21/chartex" xmlns:cx3="http://schemas.microsoft.com/office/drawing/2016/5/9/chartex" xmlns:cx4="http://schemas.microsoft.com/office/drawing/2016/5/10/chartex" xmlns:cx5="http://schemas.microsoft.com/office/drawing/2016/5/11/chartex" xmlns:cx6="http://schemas.microsoft.com/office/drawing/2016/5/12/chartex" xmlns:cx7="http://schemas.microsoft.com/office/drawing/2016/5/13/chartex" xmlns:cx8="http://schemas.microsoft.com/office/drawing/2016/5/14/chartex" xmlns:mc="http://schemas.openxmlformats.org/markup-compatibility/2006" xmlns:aink="http://schemas.microsoft.com/office/drawing/2016/ink" xmlns:am3d="http://schemas.microsoft.com/office/drawing/2017/model3d" xmlns:o="urn:schemas-microsoft-com:office:office" xmlns:oel="http://schemas.microsoft.com/office/2019/extlst" xmlns:r="http://schemas.openxmlformats.org/officeDocument/2006/relationships" xmlns:m="http://schemas.openxmlformats.org/officeDocument/2006/math" xmlns:v="urn:schemas-microsoft-com:vml" xmlns:wp14="http://schemas.microsoft.com/office/word/2010/wordprocessingDrawing" xmlns:wp="http://schemas.openxmlformats.org/drawingml/2006/wordprocessingDrawing" xmlns:w10="urn:schemas-microsoft-com:office:word" xmlns:w="http://schemas.openxmlformats.org/wordprocessingml/2006/main" xmlns:w14="http://schemas.microsoft.com/office/word/2010/wordml" xmlns:w15="http://schemas.microsoft.com/office/word/2012/wordml" xmlns:w16cex="http://schemas.microsoft.com/office/word/2018/wordml/cex" xmlns:w16cid="http://schemas.microsoft.com/office/word/2016/wordml/cid" xmlns:w16="http://schemas.microsoft.com/office/word/2018/wordml" xmlns:w16sdtdh="http://schemas.microsoft.com/office/word/2020/wordml/sdtdatahash" xmlns:w16se="http://schemas.microsoft.com/office/word/2015/wordml/symex" xmlns:wpg="http://schemas.microsoft.com/office/word/2010/wordprocessingGroup" xmlns:wpi="http://schemas.microsoft.com/office/word/2010/wordprocessingInk" xmlns:wne="http://schemas.microsoft.com/office/word/2006/wordml" xmlns:wps="http://schemas.microsoft.com/office/word/2010/wordprocessingShape" mc:Ignorable="w14 w15 w16se w16cid w16 w16cex w16sdtdh wp14">
+  <w15:commentEx w15:paraId="47BFF98F" w15:done="0"/>
   <w15:commentEx w15:paraId="0926589C" w15:done="0"/>
+  <w15:commentEx w15:paraId="3AF7CF4C" w15:done="0"/>
   <w15:commentEx w15:paraId="0AF28186" w15:done="0"/>
+  <w15:commentEx w15:paraId="73EC9D01" w15:done="0"/>
   <w15:commentEx w15:paraId="4846ADD7" w15:done="0"/>
   <w15:commentEx w15:paraId="3FD2A650" w15:done="0"/>
   <w15:commentEx w15:paraId="58D7477A" w15:done="0"/>
@@ -1411,8 +1620,11 @@
 
 <file path=word/commentsExtensible.xml><?xml version="1.0" encoding="utf-8"?>
 <w16cex:commentsExtensible xmlns:wpc="http://schemas.microsoft.com/office/word/2010/wordprocessingCanvas" xmlns:cx="http://schemas.microsoft.com/office/drawing/2014/chartex" xmlns:cx1="http://schemas.microsoft.com/office/drawing/2015/9/8/chartex" xmlns:cx2="http://schemas.microsoft.com/office/drawing/2015/10/21/chartex" xmlns:cx3="http://schemas.microsoft.com/office/drawing/2016/5/9/chartex" xmlns:cx4="http://schemas.microsoft.com/office/drawing/2016/5/10/chartex" xmlns:cx5="http://schemas.microsoft.com/office/drawing/2016/5/11/chartex" xmlns:cx6="http://schemas.microsoft.com/office/drawing/2016/5/12/chartex" xmlns:cx7="http://schemas.microsoft.com/office/drawing/2016/5/13/chartex" xmlns:cx8="http://schemas.microsoft.com/office/drawing/2016/5/14/chartex" xmlns:cr="http://schemas.microsoft.com/office/comments/2020/reactions" xmlns:mc="http://schemas.openxmlformats.org/markup-compatibility/2006" xmlns:aink="http://schemas.microsoft.com/office/drawing/2016/ink" xmlns:am3d="http://schemas.microsoft.com/office/drawing/2017/model3d" xmlns:o="urn:schemas-microsoft-com:office:office" xmlns:oel="http://schemas.microsoft.com/office/2019/extlst" xmlns:r="http://schemas.openxmlformats.org/officeDocument/2006/relationships" xmlns:m="http://schemas.openxmlformats.org/officeDocument/2006/math" xmlns:v="urn:schemas-microsoft-com:vml" xmlns:wp14="http://schemas.microsoft.com/office/word/2010/wordprocessingDrawing" xmlns:wp="http://schemas.openxmlformats.org/drawingml/2006/wordprocessingDrawing" xmlns:w10="urn:schemas-microsoft-com:office:word" xmlns:w="http://schemas.openxmlformats.org/wordprocessingml/2006/main" xmlns:w14="http://schemas.microsoft.com/office/word/2010/wordml" xmlns:w15="http://schemas.microsoft.com/office/word/2012/wordml" xmlns:w16cex="http://schemas.microsoft.com/office/word/2018/wordml/cex" xmlns:w16cid="http://schemas.microsoft.com/office/word/2016/wordml/cid" xmlns:w16="http://schemas.microsoft.com/office/word/2018/wordml" xmlns:w16sdtdh="http://schemas.microsoft.com/office/word/2020/wordml/sdtdatahash" xmlns:w16se="http://schemas.microsoft.com/office/word/2015/wordml/symex" xmlns:wpg="http://schemas.microsoft.com/office/word/2010/wordprocessingGroup" xmlns:wpi="http://schemas.microsoft.com/office/word/2010/wordprocessingInk" xmlns:wne="http://schemas.microsoft.com/office/word/2006/wordml" xmlns:wps="http://schemas.microsoft.com/office/word/2010/wordprocessingShape" mc:Ignorable="w14 w15 w16se w16cid w16 w16cex w16sdtdh cr wp14">
+  <w16cex:commentExtensible w16cex:durableId="76C68283" w16cex:dateUtc="2023-12-03T17:02:00Z"/>
   <w16cex:commentExtensible w16cex:durableId="133ED924" w16cex:dateUtc="2023-11-30T17:22:00Z"/>
+  <w16cex:commentExtensible w16cex:durableId="1D2379A7" w16cex:dateUtc="2023-12-03T01:37:00Z"/>
   <w16cex:commentExtensible w16cex:durableId="4B0B8490" w16cex:dateUtc="2023-11-30T18:12:00Z"/>
+  <w16cex:commentExtensible w16cex:durableId="41CF6842" w16cex:dateUtc="2023-12-03T01:38:00Z"/>
   <w16cex:commentExtensible w16cex:durableId="49EF6030" w16cex:dateUtc="2023-11-30T22:59:00Z"/>
   <w16cex:commentExtensible w16cex:durableId="7C16AAC0" w16cex:dateUtc="2023-11-30T14:22:00Z"/>
   <w16cex:commentExtensible w16cex:durableId="7049EBE2" w16cex:dateUtc="2023-11-30T14:26:00Z"/>
@@ -1422,8 +1634,11 @@
 
 <file path=word/commentsIds.xml><?xml version="1.0" encoding="utf-8"?>
 <w16cid:commentsIds xmlns:wpc="http://schemas.microsoft.com/office/word/2010/wordprocessingCanvas" xmlns:cx="http://schemas.microsoft.com/office/drawing/2014/chartex" xmlns:cx1="http://schemas.microsoft.com/office/drawing/2015/9/8/chartex" xmlns:cx2="http://schemas.microsoft.com/office/drawing/2015/10/21/chartex" xmlns:cx3="http://schemas.microsoft.com/office/drawing/2016/5/9/chartex" xmlns:cx4="http://schemas.microsoft.com/office/drawing/2016/5/10/chartex" xmlns:cx5="http://schemas.microsoft.com/office/drawing/2016/5/11/chartex" xmlns:cx6="http://schemas.microsoft.com/office/drawing/2016/5/12/chartex" xmlns:cx7="http://schemas.microsoft.com/office/drawing/2016/5/13/chartex" xmlns:cx8="http://schemas.microsoft.com/office/drawing/2016/5/14/chartex" xmlns:mc="http://schemas.openxmlformats.org/markup-compatibility/2006" xmlns:aink="http://schemas.microsoft.com/office/drawing/2016/ink" xmlns:am3d="http://schemas.microsoft.com/office/drawing/2017/model3d" xmlns:o="urn:schemas-microsoft-com:office:office" xmlns:oel="http://schemas.microsoft.com/office/2019/extlst" xmlns:r="http://schemas.openxmlformats.org/officeDocument/2006/relationships" xmlns:m="http://schemas.openxmlformats.org/officeDocument/2006/math" xmlns:v="urn:schemas-microsoft-com:vml" xmlns:wp14="http://schemas.microsoft.com/office/word/2010/wordprocessingDrawing" xmlns:wp="http://schemas.openxmlformats.org/drawingml/2006/wordprocessingDrawing" xmlns:w10="urn:schemas-microsoft-com:office:word" xmlns:w="http://schemas.openxmlformats.org/wordprocessingml/2006/main" xmlns:w14="http://schemas.microsoft.com/office/word/2010/wordml" xmlns:w15="http://schemas.microsoft.com/office/word/2012/wordml" xmlns:w16cex="http://schemas.microsoft.com/office/word/2018/wordml/cex" xmlns:w16cid="http://schemas.microsoft.com/office/word/2016/wordml/cid" xmlns:w16="http://schemas.microsoft.com/office/word/2018/wordml" xmlns:w16sdtdh="http://schemas.microsoft.com/office/word/2020/wordml/sdtdatahash" xmlns:w16se="http://schemas.microsoft.com/office/word/2015/wordml/symex" xmlns:wpg="http://schemas.microsoft.com/office/word/2010/wordprocessingGroup" xmlns:wpi="http://schemas.microsoft.com/office/word/2010/wordprocessingInk" xmlns:wne="http://schemas.microsoft.com/office/word/2006/wordml" xmlns:wps="http://schemas.microsoft.com/office/word/2010/wordprocessingShape" mc:Ignorable="w14 w15 w16se w16cid w16 w16cex w16sdtdh wp14">
+  <w16cid:commentId w16cid:paraId="47BFF98F" w16cid:durableId="76C68283"/>
   <w16cid:commentId w16cid:paraId="0926589C" w16cid:durableId="133ED924"/>
+  <w16cid:commentId w16cid:paraId="3AF7CF4C" w16cid:durableId="1D2379A7"/>
   <w16cid:commentId w16cid:paraId="0AF28186" w16cid:durableId="4B0B8490"/>
+  <w16cid:commentId w16cid:paraId="73EC9D01" w16cid:durableId="41CF6842"/>
   <w16cid:commentId w16cid:paraId="4846ADD7" w16cid:durableId="49EF6030"/>
   <w16cid:commentId w16cid:paraId="3FD2A650" w16cid:durableId="7C16AAC0"/>
   <w16cid:commentId w16cid:paraId="58D7477A" w16cid:durableId="7049EBE2"/>

</xml_diff>